<commit_message>
Arreglada las fechas del Plan del proyecto
</commit_message>
<xml_diff>
--- a/Desarrollo/1. SGIVF/Gestion/SGIVF_PP.docx
+++ b/Desarrollo/1. SGIVF/Gestion/SGIVF_PP.docx
@@ -1,12 +1,12 @@
 
 <file path=word/document.xml><?xml version="1.0" encoding="utf-8"?>
-<w:document xmlns:wpc="http://schemas.microsoft.com/office/word/2010/wordprocessingCanvas" xmlns:mc="http://schemas.openxmlformats.org/markup-compatibility/2006" xmlns:o="urn:schemas-microsoft-com:office:office" xmlns:r="http://schemas.openxmlformats.org/officeDocument/2006/relationships" xmlns:m="http://schemas.openxmlformats.org/officeDocument/2006/math" xmlns:v="urn:schemas-microsoft-com:vml" xmlns:wp14="http://schemas.microsoft.com/office/word/2010/wordprocessingDrawing" xmlns:wp="http://schemas.openxmlformats.org/drawingml/2006/wordprocessingDrawing" xmlns:w10="urn:schemas-microsoft-com:office:word" xmlns:w="http://schemas.openxmlformats.org/wordprocessingml/2006/main" xmlns:w14="http://schemas.microsoft.com/office/word/2010/wordml" xmlns:w15="http://schemas.microsoft.com/office/word/2012/wordml" xmlns:wpg="http://schemas.microsoft.com/office/word/2010/wordprocessingGroup" xmlns:wpi="http://schemas.microsoft.com/office/word/2010/wordprocessingInk" xmlns:wne="http://schemas.microsoft.com/office/word/2006/wordml" xmlns:wps="http://schemas.microsoft.com/office/word/2010/wordprocessingShape" mc:Ignorable="w14 w15 wp14">
+<w:document xmlns:wpc="http://schemas.microsoft.com/office/word/2010/wordprocessingCanvas" xmlns:cx="http://schemas.microsoft.com/office/drawing/2014/chartex" xmlns:cx1="http://schemas.microsoft.com/office/drawing/2015/9/8/chartex" xmlns:mc="http://schemas.openxmlformats.org/markup-compatibility/2006" xmlns:o="urn:schemas-microsoft-com:office:office" xmlns:r="http://schemas.openxmlformats.org/officeDocument/2006/relationships" xmlns:m="http://schemas.openxmlformats.org/officeDocument/2006/math" xmlns:v="urn:schemas-microsoft-com:vml" xmlns:wp14="http://schemas.microsoft.com/office/word/2010/wordprocessingDrawing" xmlns:wp="http://schemas.openxmlformats.org/drawingml/2006/wordprocessingDrawing" xmlns:w10="urn:schemas-microsoft-com:office:word" xmlns:w="http://schemas.openxmlformats.org/wordprocessingml/2006/main" xmlns:w14="http://schemas.microsoft.com/office/word/2010/wordml" xmlns:w15="http://schemas.microsoft.com/office/word/2012/wordml" xmlns:w16se="http://schemas.microsoft.com/office/word/2015/wordml/symex" xmlns:wpg="http://schemas.microsoft.com/office/word/2010/wordprocessingGroup" xmlns:wpi="http://schemas.microsoft.com/office/word/2010/wordprocessingInk" xmlns:wne="http://schemas.microsoft.com/office/word/2006/wordml" xmlns:wps="http://schemas.microsoft.com/office/word/2010/wordprocessingShape" mc:Ignorable="w14 w15 w16se wp14">
   <w:body>
     <w:p>
       <w:r>
         <w:rPr>
           <w:noProof/>
-          <w:lang w:val="es-PE" w:eastAsia="es-PE"/>
+          <w:lang w:val="es-MX" w:eastAsia="es-MX"/>
         </w:rPr>
         <mc:AlternateContent>
           <mc:Choice Requires="wps">
@@ -130,7 +130,7 @@
           <w:noProof/>
           <w:sz w:val="20"/>
           <w:szCs w:val="20"/>
-          <w:lang w:val="es-PE" w:eastAsia="es-PE"/>
+          <w:lang w:val="es-MX" w:eastAsia="es-MX"/>
         </w:rPr>
         <w:drawing>
           <wp:anchor distT="0" distB="0" distL="114300" distR="114300" simplePos="0" relativeHeight="251659264" behindDoc="0" locked="0" layoutInCell="1" allowOverlap="1" wp14:anchorId="6CBD2DF2" wp14:editId="309890C1">
@@ -206,7 +206,7 @@
           <w:noProof/>
           <w:sz w:val="20"/>
           <w:szCs w:val="20"/>
-          <w:lang w:val="es-PE" w:eastAsia="es-PE"/>
+          <w:lang w:val="es-MX" w:eastAsia="es-MX"/>
         </w:rPr>
         <w:drawing>
           <wp:anchor distT="0" distB="0" distL="114300" distR="114300" simplePos="0" relativeHeight="251661312" behindDoc="0" locked="0" layoutInCell="1" allowOverlap="1" wp14:anchorId="3A7D341C" wp14:editId="7044D75B">
@@ -234,7 +234,7 @@
                     </pic:cNvPicPr>
                   </pic:nvPicPr>
                   <pic:blipFill rotWithShape="1">
-                    <a:blip r:embed="rId9" r:link="rId10" cstate="print">
+                    <a:blip r:embed="rId11" r:link="rId10" cstate="print">
                       <a:extLst>
                         <a:ext uri="{28A0092B-C50C-407E-A947-70E740481C1C}">
                           <a14:useLocalDpi xmlns:a14="http://schemas.microsoft.com/office/drawing/2010/main" val="0"/>
@@ -315,7 +315,7 @@
       <w:r>
         <w:rPr>
           <w:noProof/>
-          <w:lang w:val="es-PE" w:eastAsia="es-PE"/>
+          <w:lang w:val="es-MX" w:eastAsia="es-MX"/>
         </w:rPr>
         <mc:AlternateContent>
           <mc:Choice Requires="wps">
@@ -394,7 +394,6 @@
                                 <w:szCs w:val="24"/>
                               </w:rPr>
                             </w:pPr>
-                            <w:proofErr w:type="spellStart"/>
                             <w:r>
                               <w:rPr>
                                 <w:rFonts w:ascii="Arial" w:hAnsi="Arial" w:cs="Arial"/>
@@ -402,17 +401,7 @@
                                 <w:szCs w:val="24"/>
                                 <w:shd w:val="clear" w:color="auto" w:fill="FFFFFF"/>
                               </w:rPr>
-                              <w:t>Angeles</w:t>
-                            </w:r>
-                            <w:proofErr w:type="spellEnd"/>
-                            <w:r>
-                              <w:rPr>
-                                <w:rFonts w:ascii="Arial" w:hAnsi="Arial" w:cs="Arial"/>
-                                <w:sz w:val="24"/>
-                                <w:szCs w:val="24"/>
-                                <w:shd w:val="clear" w:color="auto" w:fill="FFFFFF"/>
-                              </w:rPr>
-                              <w:t xml:space="preserve"> Rojas, Jorge Alexander.</w:t>
+                              <w:t>Angeles Rojas, Jorge Alexander.</w:t>
                             </w:r>
                           </w:p>
                           <w:p>
@@ -1092,7 +1081,7 @@
         <w:rPr>
           <w:noProof/>
           <w:color w:val="0070C0"/>
-          <w:lang w:val="es-PE" w:eastAsia="es-PE"/>
+          <w:lang w:val="es-MX" w:eastAsia="es-MX"/>
         </w:rPr>
         <w:drawing>
           <wp:anchor distT="0" distB="0" distL="114300" distR="114300" simplePos="0" relativeHeight="251665408" behindDoc="1" locked="0" layoutInCell="1" allowOverlap="1">
@@ -1118,7 +1107,7 @@
                     <pic:cNvPicPr/>
                   </pic:nvPicPr>
                   <pic:blipFill>
-                    <a:blip r:embed="rId11">
+                    <a:blip r:embed="rId12">
                       <a:extLst>
                         <a:ext uri="{28A0092B-C50C-407E-A947-70E740481C1C}">
                           <a14:useLocalDpi xmlns:a14="http://schemas.microsoft.com/office/drawing/2010/main" val="0"/>
@@ -1183,7 +1172,7 @@
       <w:sdtContent>
         <w:p>
           <w:pPr>
-            <w:pStyle w:val="TtulodeTDC"/>
+            <w:pStyle w:val="TtuloTDC"/>
             <w:rPr>
               <w:color w:val="3C8890" w:themeColor="accent2" w:themeShade="BF"/>
               <w:lang w:val="pt-BR"/>
@@ -2524,25 +2513,7 @@
           <w:szCs w:val="20"/>
           <w:shd w:val="clear" w:color="auto" w:fill="FFFFFF"/>
         </w:rPr>
-        <w:t xml:space="preserve">El sistema </w:t>
-      </w:r>
-      <w:r>
-        <w:rPr>
-          <w:rFonts w:ascii="Arial" w:hAnsi="Arial" w:cs="Arial"/>
-          <w:color w:val="000000"/>
-          <w:szCs w:val="20"/>
-          <w:shd w:val="clear" w:color="auto" w:fill="FFFFFF"/>
-        </w:rPr>
-        <w:t>permitirá</w:t>
-      </w:r>
-      <w:r>
-        <w:rPr>
-          <w:rFonts w:ascii="Arial" w:hAnsi="Arial" w:cs="Arial"/>
-          <w:color w:val="000000"/>
-          <w:szCs w:val="20"/>
-          <w:shd w:val="clear" w:color="auto" w:fill="FFFFFF"/>
-        </w:rPr>
-        <w:t xml:space="preserve"> agregar medicamentos a la venta a realizar.</w:t>
+        <w:t>El sistema permitirá agregar medicamentos a la venta a realizar.</w:t>
       </w:r>
     </w:p>
     <w:p>
@@ -2565,43 +2536,7 @@
           <w:szCs w:val="20"/>
           <w:shd w:val="clear" w:color="auto" w:fill="FFFFFF"/>
         </w:rPr>
-        <w:t xml:space="preserve">El sistema </w:t>
-      </w:r>
-      <w:r>
-        <w:rPr>
-          <w:rFonts w:ascii="Arial" w:hAnsi="Arial" w:cs="Arial"/>
-          <w:color w:val="000000"/>
-          <w:szCs w:val="20"/>
-          <w:shd w:val="clear" w:color="auto" w:fill="FFFFFF"/>
-        </w:rPr>
-        <w:t>permitirá</w:t>
-      </w:r>
-      <w:r>
-        <w:rPr>
-          <w:rFonts w:ascii="Arial" w:hAnsi="Arial" w:cs="Arial"/>
-          <w:color w:val="000000"/>
-          <w:szCs w:val="20"/>
-          <w:shd w:val="clear" w:color="auto" w:fill="FFFFFF"/>
-        </w:rPr>
-        <w:t xml:space="preserve"> generar una venta, </w:t>
-      </w:r>
-      <w:r>
-        <w:rPr>
-          <w:rFonts w:ascii="Arial" w:hAnsi="Arial" w:cs="Arial"/>
-          <w:color w:val="000000"/>
-          <w:szCs w:val="20"/>
-          <w:shd w:val="clear" w:color="auto" w:fill="FFFFFF"/>
-        </w:rPr>
-        <w:t>así</w:t>
-      </w:r>
-      <w:r>
-        <w:rPr>
-          <w:rFonts w:ascii="Arial" w:hAnsi="Arial" w:cs="Arial"/>
-          <w:color w:val="000000"/>
-          <w:szCs w:val="20"/>
-          <w:shd w:val="clear" w:color="auto" w:fill="FFFFFF"/>
-        </w:rPr>
-        <w:t xml:space="preserve"> como su registro y la generación de un comprobante de pago.</w:t>
+        <w:t>El sistema permitirá generar una venta, así como su registro y la generación de un comprobante de pago.</w:t>
       </w:r>
     </w:p>
     <w:p>
@@ -2655,25 +2590,7 @@
           <w:shd w:val="clear" w:color="auto" w:fill="FFFFFF"/>
         </w:rPr>
         <w:lastRenderedPageBreak/>
-        <w:t xml:space="preserve">El sistema </w:t>
-      </w:r>
-      <w:r>
-        <w:rPr>
-          <w:rFonts w:ascii="Arial" w:hAnsi="Arial" w:cs="Arial"/>
-          <w:color w:val="000000"/>
-          <w:szCs w:val="20"/>
-          <w:shd w:val="clear" w:color="auto" w:fill="FFFFFF"/>
-        </w:rPr>
-        <w:t>permitirá</w:t>
-      </w:r>
-      <w:r>
-        <w:rPr>
-          <w:rFonts w:ascii="Arial" w:hAnsi="Arial" w:cs="Arial"/>
-          <w:color w:val="000000"/>
-          <w:szCs w:val="20"/>
-          <w:shd w:val="clear" w:color="auto" w:fill="FFFFFF"/>
-        </w:rPr>
-        <w:t xml:space="preserve"> al encargado de inventario poder registrar medicamentos.</w:t>
+        <w:t>El sistema permitirá al encargado de inventario poder registrar medicamentos.</w:t>
       </w:r>
     </w:p>
     <w:p>
@@ -2696,25 +2613,7 @@
           <w:szCs w:val="20"/>
           <w:shd w:val="clear" w:color="auto" w:fill="FFFFFF"/>
         </w:rPr>
-        <w:t xml:space="preserve">El sistema </w:t>
-      </w:r>
-      <w:r>
-        <w:rPr>
-          <w:rFonts w:ascii="Arial" w:hAnsi="Arial" w:cs="Arial"/>
-          <w:color w:val="000000"/>
-          <w:szCs w:val="20"/>
-          <w:shd w:val="clear" w:color="auto" w:fill="FFFFFF"/>
-        </w:rPr>
-        <w:t>permitirá</w:t>
-      </w:r>
-      <w:r>
-        <w:rPr>
-          <w:rFonts w:ascii="Arial" w:hAnsi="Arial" w:cs="Arial"/>
-          <w:color w:val="000000"/>
-          <w:szCs w:val="20"/>
-          <w:shd w:val="clear" w:color="auto" w:fill="FFFFFF"/>
-        </w:rPr>
-        <w:t xml:space="preserve"> al encargado de inventario listar los medicamentos.</w:t>
+        <w:t>El sistema permitirá al encargado de inventario listar los medicamentos.</w:t>
       </w:r>
     </w:p>
     <w:p>
@@ -2737,43 +2636,7 @@
           <w:szCs w:val="20"/>
           <w:shd w:val="clear" w:color="auto" w:fill="FFFFFF"/>
         </w:rPr>
-        <w:t xml:space="preserve">El sistema </w:t>
-      </w:r>
-      <w:r>
-        <w:rPr>
-          <w:rFonts w:ascii="Arial" w:hAnsi="Arial" w:cs="Arial"/>
-          <w:color w:val="000000"/>
-          <w:szCs w:val="20"/>
-          <w:shd w:val="clear" w:color="auto" w:fill="FFFFFF"/>
-        </w:rPr>
-        <w:t xml:space="preserve">permitirá al encargado poder actualizar </w:t>
-      </w:r>
-      <w:r>
-        <w:rPr>
-          <w:rFonts w:ascii="Arial" w:hAnsi="Arial" w:cs="Arial"/>
-          <w:color w:val="000000"/>
-          <w:szCs w:val="20"/>
-          <w:shd w:val="clear" w:color="auto" w:fill="FFFFFF"/>
-        </w:rPr>
-        <w:t xml:space="preserve">información de los </w:t>
-      </w:r>
-      <w:r>
-        <w:rPr>
-          <w:rFonts w:ascii="Arial" w:hAnsi="Arial" w:cs="Arial"/>
-          <w:color w:val="000000"/>
-          <w:szCs w:val="20"/>
-          <w:shd w:val="clear" w:color="auto" w:fill="FFFFFF"/>
-        </w:rPr>
-        <w:t>medicamentos (</w:t>
-      </w:r>
-      <w:r>
-        <w:rPr>
-          <w:rFonts w:ascii="Arial" w:hAnsi="Arial" w:cs="Arial"/>
-          <w:color w:val="000000"/>
-          <w:szCs w:val="20"/>
-          <w:shd w:val="clear" w:color="auto" w:fill="FFFFFF"/>
-        </w:rPr>
-        <w:t>stock).</w:t>
+        <w:t>El sistema permitirá al encargado poder actualizar información de los medicamentos (stock).</w:t>
       </w:r>
     </w:p>
     <w:p>
@@ -2824,47 +2687,7 @@
           <w:szCs w:val="20"/>
           <w:shd w:val="clear" w:color="auto" w:fill="FFFFFF"/>
         </w:rPr>
-        <w:t xml:space="preserve">El </w:t>
-      </w:r>
-      <w:r>
-        <w:rPr>
-          <w:rFonts w:ascii="Arial" w:hAnsi="Arial" w:cs="Arial"/>
-          <w:color w:val="000000"/>
-          <w:sz w:val="24"/>
-          <w:szCs w:val="20"/>
-          <w:shd w:val="clear" w:color="auto" w:fill="FFFFFF"/>
-        </w:rPr>
-        <w:t>negocio (</w:t>
-      </w:r>
-      <w:r>
-        <w:rPr>
-          <w:rFonts w:ascii="Arial" w:hAnsi="Arial" w:cs="Arial"/>
-          <w:color w:val="000000"/>
-          <w:sz w:val="24"/>
-          <w:szCs w:val="20"/>
-          <w:shd w:val="clear" w:color="auto" w:fill="FFFFFF"/>
-        </w:rPr>
-        <w:t xml:space="preserve">Farmacia) requiere de un software que le permite gestionar adecuadamente los procesos que abarcan el negocio, como el proceso de venta y proceso de </w:t>
-      </w:r>
-      <w:r>
-        <w:rPr>
-          <w:rFonts w:ascii="Arial" w:hAnsi="Arial" w:cs="Arial"/>
-          <w:color w:val="000000"/>
-          <w:sz w:val="24"/>
-          <w:szCs w:val="20"/>
-          <w:shd w:val="clear" w:color="auto" w:fill="FFFFFF"/>
-        </w:rPr>
-        <w:t>gestión</w:t>
-      </w:r>
-      <w:r>
-        <w:rPr>
-          <w:rFonts w:ascii="Arial" w:hAnsi="Arial" w:cs="Arial"/>
-          <w:color w:val="000000"/>
-          <w:sz w:val="24"/>
-          <w:szCs w:val="20"/>
-          <w:shd w:val="clear" w:color="auto" w:fill="FFFFFF"/>
-        </w:rPr>
-        <w:t xml:space="preserve"> de inventarios.</w:t>
+        <w:t>El negocio (Farmacia) requiere de un software que le permite gestionar adecuadamente los procesos que abarcan el negocio, como el proceso de venta y proceso de gestión de inventarios.</w:t>
       </w:r>
     </w:p>
     <w:p>
@@ -4140,17 +3963,7 @@
           <w:szCs w:val="24"/>
           <w:shd w:val="clear" w:color="auto" w:fill="FFFFFF"/>
         </w:rPr>
-        <w:t xml:space="preserve">: </w:t>
-      </w:r>
-      <w:r>
-        <w:rPr>
-          <w:rFonts w:ascii="Arial" w:hAnsi="Arial" w:cs="Arial"/>
-          <w:color w:val="000000"/>
-          <w:sz w:val="24"/>
-          <w:szCs w:val="24"/>
-          <w:shd w:val="clear" w:color="auto" w:fill="FFFFFF"/>
-        </w:rPr>
-        <w:t>30/11/2018</w:t>
+        <w:t>: 30/11/2018</w:t>
       </w:r>
     </w:p>
     <w:p>
@@ -4177,10 +3990,10 @@
         <w:tblLook w:val="04A0" w:firstRow="1" w:lastRow="0" w:firstColumn="1" w:lastColumn="0" w:noHBand="0" w:noVBand="1"/>
       </w:tblPr>
       <w:tblGrid>
-        <w:gridCol w:w="2630"/>
-        <w:gridCol w:w="2963"/>
-        <w:gridCol w:w="3405"/>
-        <w:gridCol w:w="1050"/>
+        <w:gridCol w:w="2638"/>
+        <w:gridCol w:w="2973"/>
+        <w:gridCol w:w="3417"/>
+        <w:gridCol w:w="1020"/>
       </w:tblGrid>
       <w:tr>
         <w:trPr>
@@ -4438,7 +4251,7 @@
                 <w:szCs w:val="20"/>
                 <w:lang w:val="es-PE" w:eastAsia="es-PE"/>
               </w:rPr>
-              <w:t>Inicio del proyecto</w:t>
+              <w:t>1. Gestión del Proyecto</w:t>
             </w:r>
           </w:p>
         </w:tc>
@@ -4478,7 +4291,7 @@
                 <w:szCs w:val="20"/>
                 <w:lang w:val="es-PE" w:eastAsia="es-PE"/>
               </w:rPr>
-              <w:t>Viernes 24 de Agosto del 2018</w:t>
+              <w:t>Del 25 de agosto al 31 de agosto</w:t>
             </w:r>
           </w:p>
         </w:tc>
@@ -4518,7 +4331,7 @@
                 <w:szCs w:val="20"/>
                 <w:lang w:val="es-PE" w:eastAsia="es-PE"/>
               </w:rPr>
-              <w:t>-</w:t>
+              <w:t>Angeles Rojas</w:t>
             </w:r>
           </w:p>
         </w:tc>
@@ -4558,7 +4371,7 @@
                 <w:szCs w:val="20"/>
                 <w:lang w:val="es-PE" w:eastAsia="es-PE"/>
               </w:rPr>
-              <w:t>-</w:t>
+              <w:t>1 semana</w:t>
             </w:r>
           </w:p>
         </w:tc>
@@ -4603,7 +4416,7 @@
                 <w:szCs w:val="20"/>
                 <w:lang w:val="es-PE" w:eastAsia="es-PE"/>
               </w:rPr>
-              <w:t>1. Gestión del Proyecto</w:t>
+              <w:t>2. Negocio</w:t>
             </w:r>
           </w:p>
         </w:tc>
@@ -4643,7 +4456,16 @@
                 <w:szCs w:val="20"/>
                 <w:lang w:val="es-PE" w:eastAsia="es-PE"/>
               </w:rPr>
-              <w:t>Del 25 de agosto al 31 de agosto</w:t>
+              <w:t xml:space="preserve">Del 1 de setiembre al </w:t>
+            </w:r>
+            <w:r>
+              <w:rPr>
+                <w:rFonts w:ascii="Arial" w:eastAsia="Times New Roman" w:hAnsi="Arial" w:cs="Arial"/>
+                <w:sz w:val="20"/>
+                <w:szCs w:val="20"/>
+                <w:lang w:val="es-PE" w:eastAsia="es-PE"/>
+              </w:rPr>
+              <w:t>20 de octubre</w:t>
             </w:r>
           </w:p>
         </w:tc>
@@ -4676,25 +4498,14 @@
                 <w:lang w:val="es-PE" w:eastAsia="es-PE"/>
               </w:rPr>
             </w:pPr>
-            <w:proofErr w:type="spellStart"/>
-            <w:r>
-              <w:rPr>
-                <w:rFonts w:ascii="Arial" w:eastAsia="Times New Roman" w:hAnsi="Arial" w:cs="Arial"/>
-                <w:sz w:val="20"/>
-                <w:szCs w:val="20"/>
-                <w:lang w:val="es-PE" w:eastAsia="es-PE"/>
-              </w:rPr>
-              <w:t>Angeles</w:t>
-            </w:r>
-            <w:proofErr w:type="spellEnd"/>
-            <w:r>
-              <w:rPr>
-                <w:rFonts w:ascii="Arial" w:eastAsia="Times New Roman" w:hAnsi="Arial" w:cs="Arial"/>
-                <w:sz w:val="20"/>
-                <w:szCs w:val="20"/>
-                <w:lang w:val="es-PE" w:eastAsia="es-PE"/>
-              </w:rPr>
-              <w:t xml:space="preserve"> Rojas</w:t>
+            <w:r>
+              <w:rPr>
+                <w:rFonts w:ascii="Arial" w:eastAsia="Times New Roman" w:hAnsi="Arial" w:cs="Arial"/>
+                <w:sz w:val="20"/>
+                <w:szCs w:val="20"/>
+                <w:lang w:val="es-PE" w:eastAsia="es-PE"/>
+              </w:rPr>
+              <w:t>Angeles Rojas-Arteaga Quico</w:t>
             </w:r>
           </w:p>
         </w:tc>
@@ -4779,7 +4590,7 @@
                 <w:szCs w:val="20"/>
                 <w:lang w:val="es-PE" w:eastAsia="es-PE"/>
               </w:rPr>
-              <w:t>2. Negocio</w:t>
+              <w:t>3.Ingeniería de Requisitos</w:t>
             </w:r>
           </w:p>
         </w:tc>
@@ -4819,7 +4630,34 @@
                 <w:szCs w:val="20"/>
                 <w:lang w:val="es-PE" w:eastAsia="es-PE"/>
               </w:rPr>
-              <w:t>Del 1 de setiembre al 7 de setiembre</w:t>
+              <w:t xml:space="preserve">Del </w:t>
+            </w:r>
+            <w:r>
+              <w:rPr>
+                <w:rFonts w:ascii="Arial" w:eastAsia="Times New Roman" w:hAnsi="Arial" w:cs="Arial"/>
+                <w:sz w:val="20"/>
+                <w:szCs w:val="20"/>
+                <w:lang w:val="es-PE" w:eastAsia="es-PE"/>
+              </w:rPr>
+              <w:t>20 de octubre</w:t>
+            </w:r>
+            <w:r>
+              <w:rPr>
+                <w:rFonts w:ascii="Arial" w:eastAsia="Times New Roman" w:hAnsi="Arial" w:cs="Arial"/>
+                <w:sz w:val="20"/>
+                <w:szCs w:val="20"/>
+                <w:lang w:val="es-PE" w:eastAsia="es-PE"/>
+              </w:rPr>
+              <w:t xml:space="preserve"> al </w:t>
+            </w:r>
+            <w:r>
+              <w:rPr>
+                <w:rFonts w:ascii="Arial" w:eastAsia="Times New Roman" w:hAnsi="Arial" w:cs="Arial"/>
+                <w:sz w:val="20"/>
+                <w:szCs w:val="20"/>
+                <w:lang w:val="es-PE" w:eastAsia="es-PE"/>
+              </w:rPr>
+              <w:t>27 de octubre</w:t>
             </w:r>
           </w:p>
         </w:tc>
@@ -4852,25 +4690,14 @@
                 <w:lang w:val="es-PE" w:eastAsia="es-PE"/>
               </w:rPr>
             </w:pPr>
-            <w:proofErr w:type="spellStart"/>
-            <w:r>
-              <w:rPr>
-                <w:rFonts w:ascii="Arial" w:eastAsia="Times New Roman" w:hAnsi="Arial" w:cs="Arial"/>
-                <w:sz w:val="20"/>
-                <w:szCs w:val="20"/>
-                <w:lang w:val="es-PE" w:eastAsia="es-PE"/>
-              </w:rPr>
-              <w:t>Angeles</w:t>
-            </w:r>
-            <w:proofErr w:type="spellEnd"/>
-            <w:r>
-              <w:rPr>
-                <w:rFonts w:ascii="Arial" w:eastAsia="Times New Roman" w:hAnsi="Arial" w:cs="Arial"/>
-                <w:sz w:val="20"/>
-                <w:szCs w:val="20"/>
-                <w:lang w:val="es-PE" w:eastAsia="es-PE"/>
-              </w:rPr>
-              <w:t xml:space="preserve"> Rojas-Arteaga Quico</w:t>
+            <w:r>
+              <w:rPr>
+                <w:rFonts w:ascii="Arial" w:eastAsia="Times New Roman" w:hAnsi="Arial" w:cs="Arial"/>
+                <w:sz w:val="20"/>
+                <w:szCs w:val="20"/>
+                <w:lang w:val="es-PE" w:eastAsia="es-PE"/>
+              </w:rPr>
+              <w:t>Castillo Chávez, Angeles Rojas</w:t>
             </w:r>
           </w:p>
         </w:tc>
@@ -4955,7 +4782,7 @@
                 <w:szCs w:val="20"/>
                 <w:lang w:val="es-PE" w:eastAsia="es-PE"/>
               </w:rPr>
-              <w:t>3.Ingeniería de Requisitos</w:t>
+              <w:t>4. Análisis y Diseño</w:t>
             </w:r>
           </w:p>
         </w:tc>
@@ -4995,7 +4822,34 @@
                 <w:szCs w:val="20"/>
                 <w:lang w:val="es-PE" w:eastAsia="es-PE"/>
               </w:rPr>
-              <w:t>Del 8 de setiembre al 14 de setiembre</w:t>
+              <w:t xml:space="preserve">Del </w:t>
+            </w:r>
+            <w:r>
+              <w:rPr>
+                <w:rFonts w:ascii="Arial" w:eastAsia="Times New Roman" w:hAnsi="Arial" w:cs="Arial"/>
+                <w:sz w:val="20"/>
+                <w:szCs w:val="20"/>
+                <w:lang w:val="es-PE" w:eastAsia="es-PE"/>
+              </w:rPr>
+              <w:t xml:space="preserve">27 de octubre </w:t>
+            </w:r>
+            <w:r>
+              <w:rPr>
+                <w:rFonts w:ascii="Arial" w:eastAsia="Times New Roman" w:hAnsi="Arial" w:cs="Arial"/>
+                <w:sz w:val="20"/>
+                <w:szCs w:val="20"/>
+                <w:lang w:val="es-PE" w:eastAsia="es-PE"/>
+              </w:rPr>
+              <w:t xml:space="preserve">al </w:t>
+            </w:r>
+            <w:r>
+              <w:rPr>
+                <w:rFonts w:ascii="Arial" w:eastAsia="Times New Roman" w:hAnsi="Arial" w:cs="Arial"/>
+                <w:sz w:val="20"/>
+                <w:szCs w:val="20"/>
+                <w:lang w:val="es-PE" w:eastAsia="es-PE"/>
+              </w:rPr>
+              <w:t>4 de noviembre</w:t>
             </w:r>
           </w:p>
         </w:tc>
@@ -5035,27 +4889,7 @@
                 <w:szCs w:val="20"/>
                 <w:lang w:val="es-PE" w:eastAsia="es-PE"/>
               </w:rPr>
-              <w:t xml:space="preserve">Castillo Chávez, </w:t>
-            </w:r>
-            <w:proofErr w:type="spellStart"/>
-            <w:r>
-              <w:rPr>
-                <w:rFonts w:ascii="Arial" w:eastAsia="Times New Roman" w:hAnsi="Arial" w:cs="Arial"/>
-                <w:sz w:val="20"/>
-                <w:szCs w:val="20"/>
-                <w:lang w:val="es-PE" w:eastAsia="es-PE"/>
-              </w:rPr>
-              <w:t>Angeles</w:t>
-            </w:r>
-            <w:proofErr w:type="spellEnd"/>
-            <w:r>
-              <w:rPr>
-                <w:rFonts w:ascii="Arial" w:eastAsia="Times New Roman" w:hAnsi="Arial" w:cs="Arial"/>
-                <w:sz w:val="20"/>
-                <w:szCs w:val="20"/>
-                <w:lang w:val="es-PE" w:eastAsia="es-PE"/>
-              </w:rPr>
-              <w:t xml:space="preserve"> Rojas</w:t>
+              <w:t>Castillo Chávez, Angeles Rojas, Arteaga Quico</w:t>
             </w:r>
           </w:p>
         </w:tc>
@@ -5095,7 +4929,7 @@
                 <w:szCs w:val="20"/>
                 <w:lang w:val="es-PE" w:eastAsia="es-PE"/>
               </w:rPr>
-              <w:t>1 semana</w:t>
+              <w:t>1  semana</w:t>
             </w:r>
           </w:p>
         </w:tc>
@@ -5140,7 +4974,7 @@
                 <w:szCs w:val="20"/>
                 <w:lang w:val="es-PE" w:eastAsia="es-PE"/>
               </w:rPr>
-              <w:t>4. Análisis y Diseño</w:t>
+              <w:t>5. Desarrollo del sistema</w:t>
             </w:r>
           </w:p>
         </w:tc>
@@ -5180,7 +5014,34 @@
                 <w:szCs w:val="20"/>
                 <w:lang w:val="es-PE" w:eastAsia="es-PE"/>
               </w:rPr>
-              <w:t>Del 15 de setiembre al 5 de octubre</w:t>
+              <w:t>Del 4</w:t>
+            </w:r>
+            <w:r>
+              <w:rPr>
+                <w:rFonts w:ascii="Arial" w:eastAsia="Times New Roman" w:hAnsi="Arial" w:cs="Arial"/>
+                <w:sz w:val="20"/>
+                <w:szCs w:val="20"/>
+                <w:lang w:val="es-PE" w:eastAsia="es-PE"/>
+              </w:rPr>
+              <w:t xml:space="preserve"> de </w:t>
+            </w:r>
+            <w:r>
+              <w:rPr>
+                <w:rFonts w:ascii="Arial" w:eastAsia="Times New Roman" w:hAnsi="Arial" w:cs="Arial"/>
+                <w:sz w:val="20"/>
+                <w:szCs w:val="20"/>
+                <w:lang w:val="es-PE" w:eastAsia="es-PE"/>
+              </w:rPr>
+              <w:t>octubre al 11</w:t>
+            </w:r>
+            <w:r>
+              <w:rPr>
+                <w:rFonts w:ascii="Arial" w:eastAsia="Times New Roman" w:hAnsi="Arial" w:cs="Arial"/>
+                <w:sz w:val="20"/>
+                <w:szCs w:val="20"/>
+                <w:lang w:val="es-PE" w:eastAsia="es-PE"/>
+              </w:rPr>
+              <w:t xml:space="preserve"> de noviembre</w:t>
             </w:r>
           </w:p>
         </w:tc>
@@ -5220,27 +5081,7 @@
                 <w:szCs w:val="20"/>
                 <w:lang w:val="es-PE" w:eastAsia="es-PE"/>
               </w:rPr>
-              <w:t xml:space="preserve">Castillo Chávez, </w:t>
-            </w:r>
-            <w:proofErr w:type="spellStart"/>
-            <w:r>
-              <w:rPr>
-                <w:rFonts w:ascii="Arial" w:eastAsia="Times New Roman" w:hAnsi="Arial" w:cs="Arial"/>
-                <w:sz w:val="20"/>
-                <w:szCs w:val="20"/>
-                <w:lang w:val="es-PE" w:eastAsia="es-PE"/>
-              </w:rPr>
-              <w:t>Angeles</w:t>
-            </w:r>
-            <w:proofErr w:type="spellEnd"/>
-            <w:r>
-              <w:rPr>
-                <w:rFonts w:ascii="Arial" w:eastAsia="Times New Roman" w:hAnsi="Arial" w:cs="Arial"/>
-                <w:sz w:val="20"/>
-                <w:szCs w:val="20"/>
-                <w:lang w:val="es-PE" w:eastAsia="es-PE"/>
-              </w:rPr>
-              <w:t xml:space="preserve"> Rojas, Arteaga Quico</w:t>
+              <w:t>Arteaga Quico-Castillo Chávez</w:t>
             </w:r>
           </w:p>
         </w:tc>
@@ -5280,7 +5121,7 @@
                 <w:szCs w:val="20"/>
                 <w:lang w:val="es-PE" w:eastAsia="es-PE"/>
               </w:rPr>
-              <w:t>3 semanas</w:t>
+              <w:t>1 semana</w:t>
             </w:r>
           </w:p>
         </w:tc>
@@ -5325,7 +5166,7 @@
                 <w:szCs w:val="20"/>
                 <w:lang w:val="es-PE" w:eastAsia="es-PE"/>
               </w:rPr>
-              <w:t>5. Desarrollo del sistema</w:t>
+              <w:t>6.Pruebas</w:t>
             </w:r>
           </w:p>
         </w:tc>
@@ -5365,7 +5206,16 @@
                 <w:szCs w:val="20"/>
                 <w:lang w:val="es-PE" w:eastAsia="es-PE"/>
               </w:rPr>
-              <w:t>Del 6 de octubre al 2 de noviembre</w:t>
+              <w:t>Del 11 de noviembre al 18</w:t>
+            </w:r>
+            <w:r>
+              <w:rPr>
+                <w:rFonts w:ascii="Arial" w:eastAsia="Times New Roman" w:hAnsi="Arial" w:cs="Arial"/>
+                <w:sz w:val="20"/>
+                <w:szCs w:val="20"/>
+                <w:lang w:val="es-PE" w:eastAsia="es-PE"/>
+              </w:rPr>
+              <w:t xml:space="preserve"> de noviembre</w:t>
             </w:r>
           </w:p>
         </w:tc>
@@ -5398,14 +5248,45 @@
                 <w:lang w:val="es-PE" w:eastAsia="es-PE"/>
               </w:rPr>
             </w:pPr>
-            <w:r>
-              <w:rPr>
-                <w:rFonts w:ascii="Arial" w:eastAsia="Times New Roman" w:hAnsi="Arial" w:cs="Arial"/>
-                <w:sz w:val="20"/>
-                <w:szCs w:val="20"/>
-                <w:lang w:val="es-PE" w:eastAsia="es-PE"/>
-              </w:rPr>
-              <w:t>Arteaga Quico-Castillo Chávez</w:t>
+            <w:proofErr w:type="spellStart"/>
+            <w:r>
+              <w:rPr>
+                <w:rFonts w:ascii="Arial" w:eastAsia="Times New Roman" w:hAnsi="Arial" w:cs="Arial"/>
+                <w:sz w:val="20"/>
+                <w:szCs w:val="20"/>
+                <w:lang w:val="es-PE" w:eastAsia="es-PE"/>
+              </w:rPr>
+              <w:t>Arotuma</w:t>
+            </w:r>
+            <w:proofErr w:type="spellEnd"/>
+            <w:r>
+              <w:rPr>
+                <w:rFonts w:ascii="Arial" w:eastAsia="Times New Roman" w:hAnsi="Arial" w:cs="Arial"/>
+                <w:sz w:val="20"/>
+                <w:szCs w:val="20"/>
+                <w:lang w:val="es-PE" w:eastAsia="es-PE"/>
+              </w:rPr>
+              <w:t xml:space="preserve"> </w:t>
+            </w:r>
+            <w:proofErr w:type="spellStart"/>
+            <w:r>
+              <w:rPr>
+                <w:rFonts w:ascii="Arial" w:eastAsia="Times New Roman" w:hAnsi="Arial" w:cs="Arial"/>
+                <w:sz w:val="20"/>
+                <w:szCs w:val="20"/>
+                <w:lang w:val="es-PE" w:eastAsia="es-PE"/>
+              </w:rPr>
+              <w:t>Martinez</w:t>
+            </w:r>
+            <w:proofErr w:type="spellEnd"/>
+            <w:r>
+              <w:rPr>
+                <w:rFonts w:ascii="Arial" w:eastAsia="Times New Roman" w:hAnsi="Arial" w:cs="Arial"/>
+                <w:sz w:val="20"/>
+                <w:szCs w:val="20"/>
+                <w:lang w:val="es-PE" w:eastAsia="es-PE"/>
+              </w:rPr>
+              <w:t>-Barreto Trujillo</w:t>
             </w:r>
           </w:p>
         </w:tc>
@@ -5445,7 +5326,7 @@
                 <w:szCs w:val="20"/>
                 <w:lang w:val="es-PE" w:eastAsia="es-PE"/>
               </w:rPr>
-              <w:t>4 semanas</w:t>
+              <w:t>1 semana</w:t>
             </w:r>
           </w:p>
         </w:tc>
@@ -5490,7 +5371,7 @@
                 <w:szCs w:val="20"/>
                 <w:lang w:val="es-PE" w:eastAsia="es-PE"/>
               </w:rPr>
-              <w:t>6.Pruebas</w:t>
+              <w:t>7. Producción o Implantación</w:t>
             </w:r>
           </w:p>
         </w:tc>
@@ -5530,203 +5411,16 @@
                 <w:szCs w:val="20"/>
                 <w:lang w:val="es-PE" w:eastAsia="es-PE"/>
               </w:rPr>
-              <w:t>Del 3 de noviembre al 16 de noviembre</w:t>
-            </w:r>
-          </w:p>
-        </w:tc>
-        <w:tc>
-          <w:tcPr>
-            <w:tcW w:w="0" w:type="auto"/>
-            <w:tcBorders>
-              <w:top w:val="single" w:sz="6" w:space="0" w:color="CCCCCC"/>
-              <w:left w:val="single" w:sz="6" w:space="0" w:color="CCCCCC"/>
-              <w:bottom w:val="single" w:sz="6" w:space="0" w:color="000000"/>
-              <w:right w:val="single" w:sz="6" w:space="0" w:color="000000"/>
-            </w:tcBorders>
-            <w:tcMar>
-              <w:top w:w="30" w:type="dxa"/>
-              <w:left w:w="45" w:type="dxa"/>
-              <w:bottom w:w="30" w:type="dxa"/>
-              <w:right w:w="45" w:type="dxa"/>
-            </w:tcMar>
-            <w:vAlign w:val="center"/>
-            <w:hideMark/>
-          </w:tcPr>
-          <w:p>
-            <w:pPr>
-              <w:spacing w:after="0" w:line="240" w:lineRule="auto"/>
-              <w:jc w:val="center"/>
-              <w:rPr>
-                <w:rFonts w:ascii="Arial" w:eastAsia="Times New Roman" w:hAnsi="Arial" w:cs="Arial"/>
-                <w:sz w:val="20"/>
-                <w:szCs w:val="20"/>
-                <w:lang w:val="es-PE" w:eastAsia="es-PE"/>
-              </w:rPr>
-            </w:pPr>
-            <w:proofErr w:type="spellStart"/>
-            <w:r>
-              <w:rPr>
-                <w:rFonts w:ascii="Arial" w:eastAsia="Times New Roman" w:hAnsi="Arial" w:cs="Arial"/>
-                <w:sz w:val="20"/>
-                <w:szCs w:val="20"/>
-                <w:lang w:val="es-PE" w:eastAsia="es-PE"/>
-              </w:rPr>
-              <w:t>Arotuma</w:t>
-            </w:r>
-            <w:proofErr w:type="spellEnd"/>
-            <w:r>
-              <w:rPr>
-                <w:rFonts w:ascii="Arial" w:eastAsia="Times New Roman" w:hAnsi="Arial" w:cs="Arial"/>
-                <w:sz w:val="20"/>
-                <w:szCs w:val="20"/>
-                <w:lang w:val="es-PE" w:eastAsia="es-PE"/>
-              </w:rPr>
-              <w:t xml:space="preserve"> </w:t>
-            </w:r>
-            <w:proofErr w:type="spellStart"/>
-            <w:r>
-              <w:rPr>
-                <w:rFonts w:ascii="Arial" w:eastAsia="Times New Roman" w:hAnsi="Arial" w:cs="Arial"/>
-                <w:sz w:val="20"/>
-                <w:szCs w:val="20"/>
-                <w:lang w:val="es-PE" w:eastAsia="es-PE"/>
-              </w:rPr>
-              <w:t>Martinez</w:t>
-            </w:r>
-            <w:proofErr w:type="spellEnd"/>
-            <w:r>
-              <w:rPr>
-                <w:rFonts w:ascii="Arial" w:eastAsia="Times New Roman" w:hAnsi="Arial" w:cs="Arial"/>
-                <w:sz w:val="20"/>
-                <w:szCs w:val="20"/>
-                <w:lang w:val="es-PE" w:eastAsia="es-PE"/>
-              </w:rPr>
-              <w:t>-Barreto Trujillo</w:t>
-            </w:r>
-          </w:p>
-        </w:tc>
-        <w:tc>
-          <w:tcPr>
-            <w:tcW w:w="0" w:type="auto"/>
-            <w:tcBorders>
-              <w:top w:val="single" w:sz="6" w:space="0" w:color="CCCCCC"/>
-              <w:left w:val="single" w:sz="6" w:space="0" w:color="CCCCCC"/>
-              <w:bottom w:val="single" w:sz="6" w:space="0" w:color="000000"/>
-              <w:right w:val="single" w:sz="6" w:space="0" w:color="000000"/>
-            </w:tcBorders>
-            <w:tcMar>
-              <w:top w:w="30" w:type="dxa"/>
-              <w:left w:w="45" w:type="dxa"/>
-              <w:bottom w:w="30" w:type="dxa"/>
-              <w:right w:w="45" w:type="dxa"/>
-            </w:tcMar>
-            <w:vAlign w:val="center"/>
-            <w:hideMark/>
-          </w:tcPr>
-          <w:p>
-            <w:pPr>
-              <w:spacing w:after="0" w:line="240" w:lineRule="auto"/>
-              <w:jc w:val="center"/>
-              <w:rPr>
-                <w:rFonts w:ascii="Arial" w:eastAsia="Times New Roman" w:hAnsi="Arial" w:cs="Arial"/>
-                <w:sz w:val="20"/>
-                <w:szCs w:val="20"/>
-                <w:lang w:val="es-PE" w:eastAsia="es-PE"/>
-              </w:rPr>
-            </w:pPr>
-            <w:r>
-              <w:rPr>
-                <w:rFonts w:ascii="Arial" w:eastAsia="Times New Roman" w:hAnsi="Arial" w:cs="Arial"/>
-                <w:sz w:val="20"/>
-                <w:szCs w:val="20"/>
-                <w:lang w:val="es-PE" w:eastAsia="es-PE"/>
-              </w:rPr>
-              <w:t>2 semanas</w:t>
-            </w:r>
-          </w:p>
-        </w:tc>
-      </w:tr>
-      <w:tr>
-        <w:trPr>
-          <w:trHeight w:val="315"/>
-        </w:trPr>
-        <w:tc>
-          <w:tcPr>
-            <w:tcW w:w="0" w:type="auto"/>
-            <w:tcBorders>
-              <w:top w:val="single" w:sz="6" w:space="0" w:color="CCCCCC"/>
-              <w:left w:val="single" w:sz="6" w:space="0" w:color="000000"/>
-              <w:bottom w:val="single" w:sz="6" w:space="0" w:color="000000"/>
-              <w:right w:val="single" w:sz="6" w:space="0" w:color="000000"/>
-            </w:tcBorders>
-            <w:tcMar>
-              <w:top w:w="30" w:type="dxa"/>
-              <w:left w:w="45" w:type="dxa"/>
-              <w:bottom w:w="30" w:type="dxa"/>
-              <w:right w:w="45" w:type="dxa"/>
-            </w:tcMar>
-            <w:vAlign w:val="center"/>
-            <w:hideMark/>
-          </w:tcPr>
-          <w:p>
-            <w:pPr>
-              <w:spacing w:after="0" w:line="240" w:lineRule="auto"/>
-              <w:jc w:val="center"/>
-              <w:rPr>
-                <w:rFonts w:ascii="Arial" w:eastAsia="Times New Roman" w:hAnsi="Arial" w:cs="Arial"/>
-                <w:sz w:val="20"/>
-                <w:szCs w:val="20"/>
-                <w:lang w:val="es-PE" w:eastAsia="es-PE"/>
-              </w:rPr>
-            </w:pPr>
-            <w:r>
-              <w:rPr>
-                <w:rFonts w:ascii="Arial" w:eastAsia="Times New Roman" w:hAnsi="Arial" w:cs="Arial"/>
-                <w:sz w:val="20"/>
-                <w:szCs w:val="20"/>
-                <w:lang w:val="es-PE" w:eastAsia="es-PE"/>
-              </w:rPr>
-              <w:t>7. Producción o Implantación</w:t>
-            </w:r>
-          </w:p>
-        </w:tc>
-        <w:tc>
-          <w:tcPr>
-            <w:tcW w:w="0" w:type="auto"/>
-            <w:tcBorders>
-              <w:top w:val="single" w:sz="6" w:space="0" w:color="CCCCCC"/>
-              <w:left w:val="single" w:sz="6" w:space="0" w:color="CCCCCC"/>
-              <w:bottom w:val="single" w:sz="6" w:space="0" w:color="000000"/>
-              <w:right w:val="single" w:sz="6" w:space="0" w:color="000000"/>
-            </w:tcBorders>
-            <w:tcMar>
-              <w:top w:w="30" w:type="dxa"/>
-              <w:left w:w="45" w:type="dxa"/>
-              <w:bottom w:w="30" w:type="dxa"/>
-              <w:right w:w="45" w:type="dxa"/>
-            </w:tcMar>
-            <w:vAlign w:val="center"/>
-            <w:hideMark/>
-          </w:tcPr>
-          <w:p>
-            <w:pPr>
-              <w:spacing w:after="0" w:line="240" w:lineRule="auto"/>
-              <w:jc w:val="center"/>
-              <w:rPr>
-                <w:rFonts w:ascii="Arial" w:eastAsia="Times New Roman" w:hAnsi="Arial" w:cs="Arial"/>
-                <w:sz w:val="20"/>
-                <w:szCs w:val="20"/>
-                <w:lang w:val="es-PE" w:eastAsia="es-PE"/>
-              </w:rPr>
-            </w:pPr>
-            <w:r>
-              <w:rPr>
-                <w:rFonts w:ascii="Arial" w:eastAsia="Times New Roman" w:hAnsi="Arial" w:cs="Arial"/>
-                <w:sz w:val="20"/>
-                <w:szCs w:val="20"/>
-                <w:lang w:val="es-PE" w:eastAsia="es-PE"/>
-              </w:rPr>
-              <w:t>Del 17 de noviembre al 30 de noviembre</w:t>
+              <w:t>Del 18 de noviembre al 25</w:t>
+            </w:r>
+            <w:r>
+              <w:rPr>
+                <w:rFonts w:ascii="Arial" w:eastAsia="Times New Roman" w:hAnsi="Arial" w:cs="Arial"/>
+                <w:sz w:val="20"/>
+                <w:szCs w:val="20"/>
+                <w:lang w:val="es-PE" w:eastAsia="es-PE"/>
+              </w:rPr>
+              <w:t xml:space="preserve"> de noviembre</w:t>
             </w:r>
           </w:p>
         </w:tc>
@@ -5828,8 +5522,10 @@
                 <w:szCs w:val="20"/>
                 <w:lang w:val="es-PE" w:eastAsia="es-PE"/>
               </w:rPr>
-              <w:t>2 semanas</w:t>
-            </w:r>
+              <w:t>1 semana</w:t>
+            </w:r>
+            <w:bookmarkStart w:id="11" w:name="_GoBack"/>
+            <w:bookmarkEnd w:id="11"/>
           </w:p>
         </w:tc>
       </w:tr>
@@ -6068,14 +5764,11 @@
         </w:tc>
       </w:tr>
     </w:tbl>
-    <w:p>
-      <w:bookmarkStart w:id="11" w:name="_GoBack"/>
-      <w:bookmarkEnd w:id="11"/>
-    </w:p>
+    <w:p/>
     <w:sectPr>
-      <w:headerReference w:type="default" r:id="rId12"/>
-      <w:footerReference w:type="default" r:id="rId13"/>
-      <w:footerReference w:type="first" r:id="rId14"/>
+      <w:headerReference w:type="default" r:id="rId13"/>
+      <w:footerReference w:type="default" r:id="rId14"/>
+      <w:footerReference w:type="first" r:id="rId15"/>
       <w:pgSz w:w="11907" w:h="16839" w:code="9"/>
       <w:pgMar w:top="1418" w:right="851" w:bottom="1418" w:left="992" w:header="284" w:footer="0" w:gutter="0"/>
       <w:cols w:space="708"/>
@@ -6087,7 +5780,7 @@
 </file>
 
 <file path=word/endnotes.xml><?xml version="1.0" encoding="utf-8"?>
-<w:endnotes xmlns:wpc="http://schemas.microsoft.com/office/word/2010/wordprocessingCanvas" xmlns:mc="http://schemas.openxmlformats.org/markup-compatibility/2006" xmlns:o="urn:schemas-microsoft-com:office:office" xmlns:r="http://schemas.openxmlformats.org/officeDocument/2006/relationships" xmlns:m="http://schemas.openxmlformats.org/officeDocument/2006/math" xmlns:v="urn:schemas-microsoft-com:vml" xmlns:wp14="http://schemas.microsoft.com/office/word/2010/wordprocessingDrawing" xmlns:wp="http://schemas.openxmlformats.org/drawingml/2006/wordprocessingDrawing" xmlns:w10="urn:schemas-microsoft-com:office:word" xmlns:w="http://schemas.openxmlformats.org/wordprocessingml/2006/main" xmlns:w14="http://schemas.microsoft.com/office/word/2010/wordml" xmlns:w15="http://schemas.microsoft.com/office/word/2012/wordml" xmlns:wpg="http://schemas.microsoft.com/office/word/2010/wordprocessingGroup" xmlns:wpi="http://schemas.microsoft.com/office/word/2010/wordprocessingInk" xmlns:wne="http://schemas.microsoft.com/office/word/2006/wordml" xmlns:wps="http://schemas.microsoft.com/office/word/2010/wordprocessingShape" mc:Ignorable="w14 w15 wp14">
+<w:endnotes xmlns:wpc="http://schemas.microsoft.com/office/word/2010/wordprocessingCanvas" xmlns:cx="http://schemas.microsoft.com/office/drawing/2014/chartex" xmlns:cx1="http://schemas.microsoft.com/office/drawing/2015/9/8/chartex" xmlns:mc="http://schemas.openxmlformats.org/markup-compatibility/2006" xmlns:o="urn:schemas-microsoft-com:office:office" xmlns:r="http://schemas.openxmlformats.org/officeDocument/2006/relationships" xmlns:m="http://schemas.openxmlformats.org/officeDocument/2006/math" xmlns:v="urn:schemas-microsoft-com:vml" xmlns:wp14="http://schemas.microsoft.com/office/word/2010/wordprocessingDrawing" xmlns:wp="http://schemas.openxmlformats.org/drawingml/2006/wordprocessingDrawing" xmlns:w10="urn:schemas-microsoft-com:office:word" xmlns:w="http://schemas.openxmlformats.org/wordprocessingml/2006/main" xmlns:w14="http://schemas.microsoft.com/office/word/2010/wordml" xmlns:w15="http://schemas.microsoft.com/office/word/2012/wordml" xmlns:w16se="http://schemas.microsoft.com/office/word/2015/wordml/symex" xmlns:wpg="http://schemas.microsoft.com/office/word/2010/wordprocessingGroup" xmlns:wpi="http://schemas.microsoft.com/office/word/2010/wordprocessingInk" xmlns:wne="http://schemas.microsoft.com/office/word/2006/wordml" xmlns:wps="http://schemas.microsoft.com/office/word/2010/wordprocessingShape" mc:Ignorable="w14 w15 w16se wp14">
   <w:endnote w:type="separator" w:id="-1">
     <w:p>
       <w:pPr>
@@ -6112,7 +5805,7 @@
 </file>
 
 <file path=word/footer1.xml><?xml version="1.0" encoding="utf-8"?>
-<w:ftr xmlns:wpc="http://schemas.microsoft.com/office/word/2010/wordprocessingCanvas" xmlns:mc="http://schemas.openxmlformats.org/markup-compatibility/2006" xmlns:o="urn:schemas-microsoft-com:office:office" xmlns:r="http://schemas.openxmlformats.org/officeDocument/2006/relationships" xmlns:m="http://schemas.openxmlformats.org/officeDocument/2006/math" xmlns:v="urn:schemas-microsoft-com:vml" xmlns:wp14="http://schemas.microsoft.com/office/word/2010/wordprocessingDrawing" xmlns:wp="http://schemas.openxmlformats.org/drawingml/2006/wordprocessingDrawing" xmlns:w10="urn:schemas-microsoft-com:office:word" xmlns:w="http://schemas.openxmlformats.org/wordprocessingml/2006/main" xmlns:w14="http://schemas.microsoft.com/office/word/2010/wordml" xmlns:w15="http://schemas.microsoft.com/office/word/2012/wordml" xmlns:wpg="http://schemas.microsoft.com/office/word/2010/wordprocessingGroup" xmlns:wpi="http://schemas.microsoft.com/office/word/2010/wordprocessingInk" xmlns:wne="http://schemas.microsoft.com/office/word/2006/wordml" xmlns:wps="http://schemas.microsoft.com/office/word/2010/wordprocessingShape" mc:Ignorable="w14 w15 wp14">
+<w:ftr xmlns:wpc="http://schemas.microsoft.com/office/word/2010/wordprocessingCanvas" xmlns:cx="http://schemas.microsoft.com/office/drawing/2014/chartex" xmlns:cx1="http://schemas.microsoft.com/office/drawing/2015/9/8/chartex" xmlns:mc="http://schemas.openxmlformats.org/markup-compatibility/2006" xmlns:o="urn:schemas-microsoft-com:office:office" xmlns:r="http://schemas.openxmlformats.org/officeDocument/2006/relationships" xmlns:m="http://schemas.openxmlformats.org/officeDocument/2006/math" xmlns:v="urn:schemas-microsoft-com:vml" xmlns:wp14="http://schemas.microsoft.com/office/word/2010/wordprocessingDrawing" xmlns:wp="http://schemas.openxmlformats.org/drawingml/2006/wordprocessingDrawing" xmlns:w10="urn:schemas-microsoft-com:office:word" xmlns:w="http://schemas.openxmlformats.org/wordprocessingml/2006/main" xmlns:w14="http://schemas.microsoft.com/office/word/2010/wordml" xmlns:w15="http://schemas.microsoft.com/office/word/2012/wordml" xmlns:w16se="http://schemas.microsoft.com/office/word/2015/wordml/symex" xmlns:wpg="http://schemas.microsoft.com/office/word/2010/wordprocessingGroup" xmlns:wpi="http://schemas.microsoft.com/office/word/2010/wordprocessingInk" xmlns:wne="http://schemas.microsoft.com/office/word/2006/wordml" xmlns:wps="http://schemas.microsoft.com/office/word/2010/wordprocessingShape" mc:Ignorable="w14 w15 w16se wp14">
   <w:tbl>
     <w:tblPr>
       <w:tblW w:w="5000" w:type="pct"/>
@@ -6238,7 +5931,7 @@
 </file>
 
 <file path=word/footer2.xml><?xml version="1.0" encoding="utf-8"?>
-<w:ftr xmlns:wpc="http://schemas.microsoft.com/office/word/2010/wordprocessingCanvas" xmlns:mc="http://schemas.openxmlformats.org/markup-compatibility/2006" xmlns:o="urn:schemas-microsoft-com:office:office" xmlns:r="http://schemas.openxmlformats.org/officeDocument/2006/relationships" xmlns:m="http://schemas.openxmlformats.org/officeDocument/2006/math" xmlns:v="urn:schemas-microsoft-com:vml" xmlns:wp14="http://schemas.microsoft.com/office/word/2010/wordprocessingDrawing" xmlns:wp="http://schemas.openxmlformats.org/drawingml/2006/wordprocessingDrawing" xmlns:w10="urn:schemas-microsoft-com:office:word" xmlns:w="http://schemas.openxmlformats.org/wordprocessingml/2006/main" xmlns:w14="http://schemas.microsoft.com/office/word/2010/wordml" xmlns:w15="http://schemas.microsoft.com/office/word/2012/wordml" xmlns:wpg="http://schemas.microsoft.com/office/word/2010/wordprocessingGroup" xmlns:wpi="http://schemas.microsoft.com/office/word/2010/wordprocessingInk" xmlns:wne="http://schemas.microsoft.com/office/word/2006/wordml" xmlns:wps="http://schemas.microsoft.com/office/word/2010/wordprocessingShape" mc:Ignorable="w14 w15 wp14">
+<w:ftr xmlns:wpc="http://schemas.microsoft.com/office/word/2010/wordprocessingCanvas" xmlns:cx="http://schemas.microsoft.com/office/drawing/2014/chartex" xmlns:cx1="http://schemas.microsoft.com/office/drawing/2015/9/8/chartex" xmlns:mc="http://schemas.openxmlformats.org/markup-compatibility/2006" xmlns:o="urn:schemas-microsoft-com:office:office" xmlns:r="http://schemas.openxmlformats.org/officeDocument/2006/relationships" xmlns:m="http://schemas.openxmlformats.org/officeDocument/2006/math" xmlns:v="urn:schemas-microsoft-com:vml" xmlns:wp14="http://schemas.microsoft.com/office/word/2010/wordprocessingDrawing" xmlns:wp="http://schemas.openxmlformats.org/drawingml/2006/wordprocessingDrawing" xmlns:w10="urn:schemas-microsoft-com:office:word" xmlns:w="http://schemas.openxmlformats.org/wordprocessingml/2006/main" xmlns:w14="http://schemas.microsoft.com/office/word/2010/wordml" xmlns:w15="http://schemas.microsoft.com/office/word/2012/wordml" xmlns:w16se="http://schemas.microsoft.com/office/word/2015/wordml/symex" xmlns:wpg="http://schemas.microsoft.com/office/word/2010/wordprocessingGroup" xmlns:wpi="http://schemas.microsoft.com/office/word/2010/wordprocessingInk" xmlns:wne="http://schemas.microsoft.com/office/word/2006/wordml" xmlns:wps="http://schemas.microsoft.com/office/word/2010/wordprocessingShape" mc:Ignorable="w14 w15 w16se wp14">
   <w:p>
     <w:pPr>
       <w:pStyle w:val="Piedepgina"/>
@@ -6246,7 +5939,7 @@
     <w:r>
       <w:rPr>
         <w:noProof/>
-        <w:lang w:val="es-PE" w:eastAsia="es-PE"/>
+        <w:lang w:val="es-MX" w:eastAsia="es-MX"/>
       </w:rPr>
       <w:drawing>
         <wp:anchor distT="0" distB="0" distL="114300" distR="114300" simplePos="0" relativeHeight="251658752" behindDoc="1" locked="0" layoutInCell="1" allowOverlap="1" wp14:anchorId="36D06F5D" wp14:editId="754D1667">
@@ -6313,7 +6006,7 @@
 </file>
 
 <file path=word/footnotes.xml><?xml version="1.0" encoding="utf-8"?>
-<w:footnotes xmlns:wpc="http://schemas.microsoft.com/office/word/2010/wordprocessingCanvas" xmlns:mc="http://schemas.openxmlformats.org/markup-compatibility/2006" xmlns:o="urn:schemas-microsoft-com:office:office" xmlns:r="http://schemas.openxmlformats.org/officeDocument/2006/relationships" xmlns:m="http://schemas.openxmlformats.org/officeDocument/2006/math" xmlns:v="urn:schemas-microsoft-com:vml" xmlns:wp14="http://schemas.microsoft.com/office/word/2010/wordprocessingDrawing" xmlns:wp="http://schemas.openxmlformats.org/drawingml/2006/wordprocessingDrawing" xmlns:w10="urn:schemas-microsoft-com:office:word" xmlns:w="http://schemas.openxmlformats.org/wordprocessingml/2006/main" xmlns:w14="http://schemas.microsoft.com/office/word/2010/wordml" xmlns:w15="http://schemas.microsoft.com/office/word/2012/wordml" xmlns:wpg="http://schemas.microsoft.com/office/word/2010/wordprocessingGroup" xmlns:wpi="http://schemas.microsoft.com/office/word/2010/wordprocessingInk" xmlns:wne="http://schemas.microsoft.com/office/word/2006/wordml" xmlns:wps="http://schemas.microsoft.com/office/word/2010/wordprocessingShape" mc:Ignorable="w14 w15 wp14">
+<w:footnotes xmlns:wpc="http://schemas.microsoft.com/office/word/2010/wordprocessingCanvas" xmlns:cx="http://schemas.microsoft.com/office/drawing/2014/chartex" xmlns:cx1="http://schemas.microsoft.com/office/drawing/2015/9/8/chartex" xmlns:mc="http://schemas.openxmlformats.org/markup-compatibility/2006" xmlns:o="urn:schemas-microsoft-com:office:office" xmlns:r="http://schemas.openxmlformats.org/officeDocument/2006/relationships" xmlns:m="http://schemas.openxmlformats.org/officeDocument/2006/math" xmlns:v="urn:schemas-microsoft-com:vml" xmlns:wp14="http://schemas.microsoft.com/office/word/2010/wordprocessingDrawing" xmlns:wp="http://schemas.openxmlformats.org/drawingml/2006/wordprocessingDrawing" xmlns:w10="urn:schemas-microsoft-com:office:word" xmlns:w="http://schemas.openxmlformats.org/wordprocessingml/2006/main" xmlns:w14="http://schemas.microsoft.com/office/word/2010/wordml" xmlns:w15="http://schemas.microsoft.com/office/word/2012/wordml" xmlns:w16se="http://schemas.microsoft.com/office/word/2015/wordml/symex" xmlns:wpg="http://schemas.microsoft.com/office/word/2010/wordprocessingGroup" xmlns:wpi="http://schemas.microsoft.com/office/word/2010/wordprocessingInk" xmlns:wne="http://schemas.microsoft.com/office/word/2006/wordml" xmlns:wps="http://schemas.microsoft.com/office/word/2010/wordprocessingShape" mc:Ignorable="w14 w15 w16se wp14">
   <w:footnote w:type="separator" w:id="-1">
     <w:p>
       <w:pPr>
@@ -6338,7 +6031,7 @@
 </file>
 
 <file path=word/header1.xml><?xml version="1.0" encoding="utf-8"?>
-<w:hdr xmlns:wpc="http://schemas.microsoft.com/office/word/2010/wordprocessingCanvas" xmlns:mc="http://schemas.openxmlformats.org/markup-compatibility/2006" xmlns:o="urn:schemas-microsoft-com:office:office" xmlns:r="http://schemas.openxmlformats.org/officeDocument/2006/relationships" xmlns:m="http://schemas.openxmlformats.org/officeDocument/2006/math" xmlns:v="urn:schemas-microsoft-com:vml" xmlns:wp14="http://schemas.microsoft.com/office/word/2010/wordprocessingDrawing" xmlns:wp="http://schemas.openxmlformats.org/drawingml/2006/wordprocessingDrawing" xmlns:w10="urn:schemas-microsoft-com:office:word" xmlns:w="http://schemas.openxmlformats.org/wordprocessingml/2006/main" xmlns:w14="http://schemas.microsoft.com/office/word/2010/wordml" xmlns:w15="http://schemas.microsoft.com/office/word/2012/wordml" xmlns:wpg="http://schemas.microsoft.com/office/word/2010/wordprocessingGroup" xmlns:wpi="http://schemas.microsoft.com/office/word/2010/wordprocessingInk" xmlns:wne="http://schemas.microsoft.com/office/word/2006/wordml" xmlns:wps="http://schemas.microsoft.com/office/word/2010/wordprocessingShape" mc:Ignorable="w14 w15 wp14">
+<w:hdr xmlns:wpc="http://schemas.microsoft.com/office/word/2010/wordprocessingCanvas" xmlns:cx="http://schemas.microsoft.com/office/drawing/2014/chartex" xmlns:cx1="http://schemas.microsoft.com/office/drawing/2015/9/8/chartex" xmlns:mc="http://schemas.openxmlformats.org/markup-compatibility/2006" xmlns:o="urn:schemas-microsoft-com:office:office" xmlns:r="http://schemas.openxmlformats.org/officeDocument/2006/relationships" xmlns:m="http://schemas.openxmlformats.org/officeDocument/2006/math" xmlns:v="urn:schemas-microsoft-com:vml" xmlns:wp14="http://schemas.microsoft.com/office/word/2010/wordprocessingDrawing" xmlns:wp="http://schemas.openxmlformats.org/drawingml/2006/wordprocessingDrawing" xmlns:w10="urn:schemas-microsoft-com:office:word" xmlns:w="http://schemas.openxmlformats.org/wordprocessingml/2006/main" xmlns:w14="http://schemas.microsoft.com/office/word/2010/wordml" xmlns:w15="http://schemas.microsoft.com/office/word/2012/wordml" xmlns:w16se="http://schemas.microsoft.com/office/word/2015/wordml/symex" xmlns:wpg="http://schemas.microsoft.com/office/word/2010/wordprocessingGroup" xmlns:wpi="http://schemas.microsoft.com/office/word/2010/wordprocessingInk" xmlns:wne="http://schemas.microsoft.com/office/word/2006/wordml" xmlns:wps="http://schemas.microsoft.com/office/word/2010/wordprocessingShape" mc:Ignorable="w14 w15 w16se wp14">
   <w:tbl>
     <w:tblPr>
       <w:tblStyle w:val="Tablaconcuadrcula"/>
@@ -6375,7 +6068,7 @@
           <w:r>
             <w:rPr>
               <w:noProof/>
-              <w:lang w:val="es-PE" w:eastAsia="es-PE"/>
+              <w:lang w:val="es-MX" w:eastAsia="es-MX"/>
             </w:rPr>
             <mc:AlternateContent>
               <mc:Choice Requires="wps">
@@ -6628,7 +6321,7 @@
 </file>
 
 <file path=word/numbering.xml><?xml version="1.0" encoding="utf-8"?>
-<w:numbering xmlns:wpc="http://schemas.microsoft.com/office/word/2010/wordprocessingCanvas" xmlns:mc="http://schemas.openxmlformats.org/markup-compatibility/2006" xmlns:o="urn:schemas-microsoft-com:office:office" xmlns:r="http://schemas.openxmlformats.org/officeDocument/2006/relationships" xmlns:m="http://schemas.openxmlformats.org/officeDocument/2006/math" xmlns:v="urn:schemas-microsoft-com:vml" xmlns:wp14="http://schemas.microsoft.com/office/word/2010/wordprocessingDrawing" xmlns:wp="http://schemas.openxmlformats.org/drawingml/2006/wordprocessingDrawing" xmlns:w10="urn:schemas-microsoft-com:office:word" xmlns:w="http://schemas.openxmlformats.org/wordprocessingml/2006/main" xmlns:w14="http://schemas.microsoft.com/office/word/2010/wordml" xmlns:w15="http://schemas.microsoft.com/office/word/2012/wordml" xmlns:wpg="http://schemas.microsoft.com/office/word/2010/wordprocessingGroup" xmlns:wpi="http://schemas.microsoft.com/office/word/2010/wordprocessingInk" xmlns:wne="http://schemas.microsoft.com/office/word/2006/wordml" xmlns:wps="http://schemas.microsoft.com/office/word/2010/wordprocessingShape" mc:Ignorable="w14 w15 wp14">
+<w:numbering xmlns:wpc="http://schemas.microsoft.com/office/word/2010/wordprocessingCanvas" xmlns:cx="http://schemas.microsoft.com/office/drawing/2014/chartex" xmlns:cx1="http://schemas.microsoft.com/office/drawing/2015/9/8/chartex" xmlns:mc="http://schemas.openxmlformats.org/markup-compatibility/2006" xmlns:o="urn:schemas-microsoft-com:office:office" xmlns:r="http://schemas.openxmlformats.org/officeDocument/2006/relationships" xmlns:m="http://schemas.openxmlformats.org/officeDocument/2006/math" xmlns:v="urn:schemas-microsoft-com:vml" xmlns:wp14="http://schemas.microsoft.com/office/word/2010/wordprocessingDrawing" xmlns:wp="http://schemas.openxmlformats.org/drawingml/2006/wordprocessingDrawing" xmlns:w10="urn:schemas-microsoft-com:office:word" xmlns:w="http://schemas.openxmlformats.org/wordprocessingml/2006/main" xmlns:w14="http://schemas.microsoft.com/office/word/2010/wordml" xmlns:w15="http://schemas.microsoft.com/office/word/2012/wordml" xmlns:w16se="http://schemas.microsoft.com/office/word/2015/wordml/symex" xmlns:wpg="http://schemas.microsoft.com/office/word/2010/wordprocessingGroup" xmlns:wpi="http://schemas.microsoft.com/office/word/2010/wordprocessingInk" xmlns:wne="http://schemas.microsoft.com/office/word/2006/wordml" xmlns:wps="http://schemas.microsoft.com/office/word/2010/wordprocessingShape" mc:Ignorable="w14 w15 w16se wp14">
   <w:abstractNum w:abstractNumId="0" w15:restartNumberingAfterBreak="0">
     <w:nsid w:val="0BB24D11"/>
     <w:multiLevelType w:val="hybridMultilevel"/>
@@ -8009,7 +7702,7 @@
 </file>
 
 <file path=word/styles.xml><?xml version="1.0" encoding="utf-8"?>
-<w:styles xmlns:mc="http://schemas.openxmlformats.org/markup-compatibility/2006" xmlns:r="http://schemas.openxmlformats.org/officeDocument/2006/relationships" xmlns:w="http://schemas.openxmlformats.org/wordprocessingml/2006/main" xmlns:w14="http://schemas.microsoft.com/office/word/2010/wordml" xmlns:w15="http://schemas.microsoft.com/office/word/2012/wordml" mc:Ignorable="w14 w15">
+<w:styles xmlns:mc="http://schemas.openxmlformats.org/markup-compatibility/2006" xmlns:r="http://schemas.openxmlformats.org/officeDocument/2006/relationships" xmlns:w="http://schemas.openxmlformats.org/wordprocessingml/2006/main" xmlns:w14="http://schemas.microsoft.com/office/word/2010/wordml" xmlns:w15="http://schemas.microsoft.com/office/word/2012/wordml" xmlns:w16se="http://schemas.microsoft.com/office/word/2015/wordml/symex" mc:Ignorable="w14 w15 w16se">
   <w:docDefaults>
     <w:rPrDefault>
       <w:rPr>
@@ -8673,7 +8366,7 @@
       <w:lang w:eastAsia="es-AR"/>
     </w:rPr>
   </w:style>
-  <w:style w:type="paragraph" w:styleId="TtulodeTDC">
+  <w:style w:type="paragraph" w:styleId="TtuloTDC">
     <w:name w:val="TOC Heading"/>
     <w:basedOn w:val="Ttulo1"/>
     <w:next w:val="Normal"/>
@@ -8758,11 +8451,11 @@
       <w:color w:val="808080"/>
     </w:rPr>
   </w:style>
-  <w:style w:type="paragraph" w:styleId="Puesto">
+  <w:style w:type="paragraph" w:styleId="Ttulo">
     <w:name w:val="Title"/>
     <w:basedOn w:val="Normal"/>
     <w:next w:val="Normal"/>
-    <w:link w:val="PuestoCar"/>
+    <w:link w:val="TtuloCar"/>
     <w:uiPriority w:val="10"/>
     <w:qFormat/>
     <w:rsid w:val="006A5F48"/>
@@ -8779,10 +8472,10 @@
       <w:szCs w:val="52"/>
     </w:rPr>
   </w:style>
-  <w:style w:type="character" w:customStyle="1" w:styleId="PuestoCar">
-    <w:name w:val="Puesto Car"/>
+  <w:style w:type="character" w:customStyle="1" w:styleId="TtuloCar">
+    <w:name w:val="Título Car"/>
     <w:basedOn w:val="Fuentedeprrafopredeter"/>
-    <w:link w:val="Puesto"/>
+    <w:link w:val="Ttulo"/>
     <w:uiPriority w:val="10"/>
     <w:rsid w:val="006A5F48"/>
     <w:rPr>
@@ -9253,7 +8946,7 @@
 </file>
 
 <file path=word/glossary/document.xml><?xml version="1.0" encoding="utf-8"?>
-<w:glossaryDocument xmlns:wpc="http://schemas.microsoft.com/office/word/2010/wordprocessingCanvas" xmlns:mc="http://schemas.openxmlformats.org/markup-compatibility/2006" xmlns:o="urn:schemas-microsoft-com:office:office" xmlns:r="http://schemas.openxmlformats.org/officeDocument/2006/relationships" xmlns:m="http://schemas.openxmlformats.org/officeDocument/2006/math" xmlns:v="urn:schemas-microsoft-com:vml" xmlns:wp14="http://schemas.microsoft.com/office/word/2010/wordprocessingDrawing" xmlns:wp="http://schemas.openxmlformats.org/drawingml/2006/wordprocessingDrawing" xmlns:w10="urn:schemas-microsoft-com:office:word" xmlns:w="http://schemas.openxmlformats.org/wordprocessingml/2006/main" xmlns:w14="http://schemas.microsoft.com/office/word/2010/wordml" xmlns:w15="http://schemas.microsoft.com/office/word/2012/wordml" xmlns:wpg="http://schemas.microsoft.com/office/word/2010/wordprocessingGroup" xmlns:wpi="http://schemas.microsoft.com/office/word/2010/wordprocessingInk" xmlns:wne="http://schemas.microsoft.com/office/word/2006/wordml" xmlns:wps="http://schemas.microsoft.com/office/word/2010/wordprocessingShape" mc:Ignorable="w14 w15 wp14">
+<w:glossaryDocument xmlns:wpc="http://schemas.microsoft.com/office/word/2010/wordprocessingCanvas" xmlns:cx="http://schemas.microsoft.com/office/drawing/2014/chartex" xmlns:cx1="http://schemas.microsoft.com/office/drawing/2015/9/8/chartex" xmlns:mc="http://schemas.openxmlformats.org/markup-compatibility/2006" xmlns:o="urn:schemas-microsoft-com:office:office" xmlns:r="http://schemas.openxmlformats.org/officeDocument/2006/relationships" xmlns:m="http://schemas.openxmlformats.org/officeDocument/2006/math" xmlns:v="urn:schemas-microsoft-com:vml" xmlns:wp14="http://schemas.microsoft.com/office/word/2010/wordprocessingDrawing" xmlns:wp="http://schemas.openxmlformats.org/drawingml/2006/wordprocessingDrawing" xmlns:w10="urn:schemas-microsoft-com:office:word" xmlns:w="http://schemas.openxmlformats.org/wordprocessingml/2006/main" xmlns:w14="http://schemas.microsoft.com/office/word/2010/wordml" xmlns:w15="http://schemas.microsoft.com/office/word/2012/wordml" xmlns:w16se="http://schemas.microsoft.com/office/word/2015/wordml/symex" xmlns:wpg="http://schemas.microsoft.com/office/word/2010/wordprocessingGroup" xmlns:wpi="http://schemas.microsoft.com/office/word/2010/wordprocessingInk" xmlns:wne="http://schemas.microsoft.com/office/word/2006/wordml" xmlns:wps="http://schemas.microsoft.com/office/word/2010/wordprocessingShape" mc:Ignorable="w14 w15 w16se wp14">
   <w:docParts>
     <w:docPart>
       <w:docPartPr>
@@ -9291,7 +8984,7 @@
 </file>
 
 <file path=word/glossary/fontTable.xml><?xml version="1.0" encoding="utf-8"?>
-<w:fonts xmlns:mc="http://schemas.openxmlformats.org/markup-compatibility/2006" xmlns:r="http://schemas.openxmlformats.org/officeDocument/2006/relationships" xmlns:w="http://schemas.openxmlformats.org/wordprocessingml/2006/main" xmlns:w14="http://schemas.microsoft.com/office/word/2010/wordml" xmlns:w15="http://schemas.microsoft.com/office/word/2012/wordml" mc:Ignorable="w14 w15">
+<w:fonts xmlns:mc="http://schemas.openxmlformats.org/markup-compatibility/2006" xmlns:r="http://schemas.openxmlformats.org/officeDocument/2006/relationships" xmlns:w="http://schemas.openxmlformats.org/wordprocessingml/2006/main" xmlns:w14="http://schemas.microsoft.com/office/word/2010/wordml" xmlns:w15="http://schemas.microsoft.com/office/word/2012/wordml" xmlns:w16se="http://schemas.microsoft.com/office/word/2015/wordml/symex" mc:Ignorable="w14 w15 w16se">
   <w:font w:name="Symbol">
     <w:panose1 w:val="05050102010706020507"/>
     <w:charset w:val="02"/>
@@ -9358,11 +9051,9 @@
   </w:font>
   <w:font w:name="TrebuchetMS">
     <w:altName w:val="Times New Roman"/>
-    <w:panose1 w:val="00000000000000000000"/>
-    <w:charset w:val="00"/>
+    <w:charset w:val="01"/>
     <w:family w:val="roman"/>
-    <w:notTrueType/>
-    <w:pitch w:val="default"/>
+    <w:pitch w:val="variable"/>
   </w:font>
   <w:font w:name="Trebuchet MS">
     <w:panose1 w:val="020B0603020202020204"/>
@@ -9389,7 +9080,7 @@
 </file>
 
 <file path=word/glossary/settings.xml><?xml version="1.0" encoding="utf-8"?>
-<w:settings xmlns:mc="http://schemas.openxmlformats.org/markup-compatibility/2006" xmlns:o="urn:schemas-microsoft-com:office:office" xmlns:r="http://schemas.openxmlformats.org/officeDocument/2006/relationships" xmlns:m="http://schemas.openxmlformats.org/officeDocument/2006/math" xmlns:v="urn:schemas-microsoft-com:vml" xmlns:w10="urn:schemas-microsoft-com:office:word" xmlns:w="http://schemas.openxmlformats.org/wordprocessingml/2006/main" xmlns:w14="http://schemas.microsoft.com/office/word/2010/wordml" xmlns:w15="http://schemas.microsoft.com/office/word/2012/wordml" xmlns:sl="http://schemas.openxmlformats.org/schemaLibrary/2006/main" mc:Ignorable="w14 w15">
+<w:settings xmlns:mc="http://schemas.openxmlformats.org/markup-compatibility/2006" xmlns:o="urn:schemas-microsoft-com:office:office" xmlns:r="http://schemas.openxmlformats.org/officeDocument/2006/relationships" xmlns:m="http://schemas.openxmlformats.org/officeDocument/2006/math" xmlns:v="urn:schemas-microsoft-com:vml" xmlns:w10="urn:schemas-microsoft-com:office:word" xmlns:w="http://schemas.openxmlformats.org/wordprocessingml/2006/main" xmlns:w14="http://schemas.microsoft.com/office/word/2010/wordml" xmlns:w15="http://schemas.microsoft.com/office/word/2012/wordml" xmlns:w16se="http://schemas.microsoft.com/office/word/2015/wordml/symex" xmlns:sl="http://schemas.openxmlformats.org/schemaLibrary/2006/main" mc:Ignorable="w14 w15 w16se">
   <w:view w:val="normal"/>
   <w:defaultTabStop w:val="708"/>
   <w:hyphenationZone w:val="425"/>
@@ -9404,6 +9095,7 @@
   </w:compat>
   <w:rsids>
     <w:rsidRoot w:val="00551A68"/>
+    <w:rsid w:val="000650EE"/>
     <w:rsid w:val="000907AA"/>
     <w:rsid w:val="000B5446"/>
     <w:rsid w:val="00275961"/>
@@ -9428,13 +9120,13 @@
   <w:themeFontLang w:val="es-PE"/>
   <w:clrSchemeMapping w:bg1="light1" w:t1="dark1" w:bg2="light2" w:t2="dark2" w:accent1="accent1" w:accent2="accent2" w:accent3="accent3" w:accent4="accent4" w:accent5="accent5" w:accent6="accent6" w:hyperlink="hyperlink" w:followedHyperlink="followedHyperlink"/>
   <w:decimalSymbol w:val="."/>
-  <w:listSeparator w:val=";"/>
+  <w:listSeparator w:val=","/>
   <w15:chartTrackingRefBased/>
 </w:settings>
 </file>
 
 <file path=word/glossary/styles.xml><?xml version="1.0" encoding="utf-8"?>
-<w:styles xmlns:mc="http://schemas.openxmlformats.org/markup-compatibility/2006" xmlns:r="http://schemas.openxmlformats.org/officeDocument/2006/relationships" xmlns:w="http://schemas.openxmlformats.org/wordprocessingml/2006/main" xmlns:w14="http://schemas.microsoft.com/office/word/2010/wordml" xmlns:w15="http://schemas.microsoft.com/office/word/2012/wordml" mc:Ignorable="w14 w15">
+<w:styles xmlns:mc="http://schemas.openxmlformats.org/markup-compatibility/2006" xmlns:r="http://schemas.openxmlformats.org/officeDocument/2006/relationships" xmlns:w="http://schemas.openxmlformats.org/wordprocessingml/2006/main" xmlns:w14="http://schemas.microsoft.com/office/word/2010/wordml" xmlns:w15="http://schemas.microsoft.com/office/word/2012/wordml" xmlns:w16se="http://schemas.microsoft.com/office/word/2015/wordml/symex" mc:Ignorable="w14 w15 w16se">
   <w:docDefaults>
     <w:rPrDefault>
       <w:rPr>
@@ -9874,7 +9566,7 @@
 </file>
 
 <file path=word/glossary/webSettings.xml><?xml version="1.0" encoding="utf-8"?>
-<w:webSettings xmlns:mc="http://schemas.openxmlformats.org/markup-compatibility/2006" xmlns:r="http://schemas.openxmlformats.org/officeDocument/2006/relationships" xmlns:w="http://schemas.openxmlformats.org/wordprocessingml/2006/main" xmlns:w14="http://schemas.microsoft.com/office/word/2010/wordml" xmlns:w15="http://schemas.microsoft.com/office/word/2012/wordml" mc:Ignorable="w14 w15">
+<w:webSettings xmlns:mc="http://schemas.openxmlformats.org/markup-compatibility/2006" xmlns:r="http://schemas.openxmlformats.org/officeDocument/2006/relationships" xmlns:w="http://schemas.openxmlformats.org/wordprocessingml/2006/main" xmlns:w14="http://schemas.microsoft.com/office/word/2010/wordml" xmlns:w15="http://schemas.microsoft.com/office/word/2012/wordml" xmlns:w16se="http://schemas.microsoft.com/office/word/2015/wordml/symex" mc:Ignorable="w14 w15 w16se">
   <w:optimizeForBrowser/>
   <w:allowPNG/>
 </w:webSettings>
@@ -10187,7 +9879,7 @@
 </file>
 
 <file path=customXml/itemProps2.xml><?xml version="1.0" encoding="utf-8"?>
-<ds:datastoreItem xmlns:ds="http://schemas.openxmlformats.org/officeDocument/2006/customXml" ds:itemID="{4C89BEC8-85D8-4FAC-80FA-CE434EFD7A25}">
+<ds:datastoreItem xmlns:ds="http://schemas.openxmlformats.org/officeDocument/2006/customXml" ds:itemID="{68D6C086-6D6F-42EB-B809-973421DDC95D}">
   <ds:schemaRefs>
     <ds:schemaRef ds:uri="http://schemas.openxmlformats.org/officeDocument/2006/bibliography"/>
   </ds:schemaRefs>

</xml_diff>

<commit_message>
Agregado los documentos SGIFV_DD y SGIVF_DA
</commit_message>
<xml_diff>
--- a/Desarrollo/1. SGIVF/Gestion/SGIVF_PP.docx
+++ b/Desarrollo/1. SGIVF/Gestion/SGIVF_PP.docx
@@ -4375,6 +4375,8 @@
             </w:r>
           </w:p>
         </w:tc>
+        <w:bookmarkStart w:id="11" w:name="_GoBack"/>
+        <w:bookmarkEnd w:id="11"/>
       </w:tr>
       <w:tr>
         <w:trPr>
@@ -5032,7 +5034,7 @@
                 <w:szCs w:val="20"/>
                 <w:lang w:val="es-PE" w:eastAsia="es-PE"/>
               </w:rPr>
-              <w:t>octubre al 11</w:t>
+              <w:t>octubre al 18</w:t>
             </w:r>
             <w:r>
               <w:rPr>
@@ -5524,8 +5526,6 @@
               </w:rPr>
               <w:t>1 semana</w:t>
             </w:r>
-            <w:bookmarkStart w:id="11" w:name="_GoBack"/>
-            <w:bookmarkEnd w:id="11"/>
           </w:p>
         </w:tc>
       </w:tr>
@@ -9095,6 +9095,7 @@
   </w:compat>
   <w:rsids>
     <w:rsidRoot w:val="00551A68"/>
+    <w:rsid w:val="0001298B"/>
     <w:rsid w:val="000650EE"/>
     <w:rsid w:val="000907AA"/>
     <w:rsid w:val="000B5446"/>
@@ -9879,7 +9880,7 @@
 </file>
 
 <file path=customXml/itemProps2.xml><?xml version="1.0" encoding="utf-8"?>
-<ds:datastoreItem xmlns:ds="http://schemas.openxmlformats.org/officeDocument/2006/customXml" ds:itemID="{68D6C086-6D6F-42EB-B809-973421DDC95D}">
+<ds:datastoreItem xmlns:ds="http://schemas.openxmlformats.org/officeDocument/2006/customXml" ds:itemID="{15D3FCA0-164C-4ABB-B0B9-0ED13221734A}">
   <ds:schemaRefs>
     <ds:schemaRef ds:uri="http://schemas.openxmlformats.org/officeDocument/2006/bibliography"/>
   </ds:schemaRefs>

</xml_diff>

<commit_message>
Agregado los puntos 4 y 5 del PGC y agregado la plantilla de pruebas
</commit_message>
<xml_diff>
--- a/Desarrollo/1. SGIVF/Gestion/SGIVF_PP.docx
+++ b/Desarrollo/1. SGIVF/Gestion/SGIVF_PP.docx
@@ -4375,8 +4375,6 @@
             </w:r>
           </w:p>
         </w:tc>
-        <w:bookmarkStart w:id="11" w:name="_GoBack"/>
-        <w:bookmarkEnd w:id="11"/>
       </w:tr>
       <w:tr>
         <w:trPr>
@@ -5413,8 +5411,10 @@
                 <w:szCs w:val="20"/>
                 <w:lang w:val="es-PE" w:eastAsia="es-PE"/>
               </w:rPr>
-              <w:t>Del 18 de noviembre al 25</w:t>
-            </w:r>
+              <w:t>Del 18 de noviembre al 21</w:t>
+            </w:r>
+            <w:bookmarkStart w:id="11" w:name="_GoBack"/>
+            <w:bookmarkEnd w:id="11"/>
             <w:r>
               <w:rPr>
                 <w:rFonts w:ascii="Arial" w:eastAsia="Times New Roman" w:hAnsi="Arial" w:cs="Arial"/>
@@ -5910,7 +5910,7 @@
               <w:color w:val="FFFFFF" w:themeColor="background1"/>
               <w:lang w:val="es-ES"/>
             </w:rPr>
-            <w:t>5</w:t>
+            <w:t>4</w:t>
           </w:r>
           <w:r>
             <w:rPr>
@@ -9101,6 +9101,7 @@
     <w:rsid w:val="000B5446"/>
     <w:rsid w:val="00275961"/>
     <w:rsid w:val="003B2BCA"/>
+    <w:rsid w:val="003F3204"/>
     <w:rsid w:val="00477121"/>
     <w:rsid w:val="00551A68"/>
     <w:rsid w:val="00D6388B"/>
@@ -9880,7 +9881,7 @@
 </file>
 
 <file path=customXml/itemProps2.xml><?xml version="1.0" encoding="utf-8"?>
-<ds:datastoreItem xmlns:ds="http://schemas.openxmlformats.org/officeDocument/2006/customXml" ds:itemID="{15D3FCA0-164C-4ABB-B0B9-0ED13221734A}">
+<ds:datastoreItem xmlns:ds="http://schemas.openxmlformats.org/officeDocument/2006/customXml" ds:itemID="{3F3BCE41-9C5C-4CDF-9CDD-D364706D3000}">
   <ds:schemaRefs>
     <ds:schemaRef ds:uri="http://schemas.openxmlformats.org/officeDocument/2006/bibliography"/>
   </ds:schemaRefs>

</xml_diff>

<commit_message>
Agregando archivos a la línea base y otros cambios menores
</commit_message>
<xml_diff>
--- a/Desarrollo/1. SGIVF/Gestion/SGIVF_PP.docx
+++ b/Desarrollo/1. SGIVF/Gestion/SGIVF_PP.docx
@@ -1,12 +1,12 @@
 
 <file path=word/document.xml><?xml version="1.0" encoding="utf-8"?>
-<w:document xmlns:wpc="http://schemas.microsoft.com/office/word/2010/wordprocessingCanvas" xmlns:mc="http://schemas.openxmlformats.org/markup-compatibility/2006" xmlns:o="urn:schemas-microsoft-com:office:office" xmlns:r="http://schemas.openxmlformats.org/officeDocument/2006/relationships" xmlns:m="http://schemas.openxmlformats.org/officeDocument/2006/math" xmlns:v="urn:schemas-microsoft-com:vml" xmlns:wp14="http://schemas.microsoft.com/office/word/2010/wordprocessingDrawing" xmlns:wp="http://schemas.openxmlformats.org/drawingml/2006/wordprocessingDrawing" xmlns:w10="urn:schemas-microsoft-com:office:word" xmlns:w="http://schemas.openxmlformats.org/wordprocessingml/2006/main" xmlns:w14="http://schemas.microsoft.com/office/word/2010/wordml" xmlns:w15="http://schemas.microsoft.com/office/word/2012/wordml" xmlns:wpg="http://schemas.microsoft.com/office/word/2010/wordprocessingGroup" xmlns:wpi="http://schemas.microsoft.com/office/word/2010/wordprocessingInk" xmlns:wne="http://schemas.microsoft.com/office/word/2006/wordml" xmlns:wps="http://schemas.microsoft.com/office/word/2010/wordprocessingShape" mc:Ignorable="w14 w15 wp14">
+<w:document xmlns:wpc="http://schemas.microsoft.com/office/word/2010/wordprocessingCanvas" xmlns:cx="http://schemas.microsoft.com/office/drawing/2014/chartex" xmlns:cx1="http://schemas.microsoft.com/office/drawing/2015/9/8/chartex" xmlns:mc="http://schemas.openxmlformats.org/markup-compatibility/2006" xmlns:o="urn:schemas-microsoft-com:office:office" xmlns:r="http://schemas.openxmlformats.org/officeDocument/2006/relationships" xmlns:m="http://schemas.openxmlformats.org/officeDocument/2006/math" xmlns:v="urn:schemas-microsoft-com:vml" xmlns:wp14="http://schemas.microsoft.com/office/word/2010/wordprocessingDrawing" xmlns:wp="http://schemas.openxmlformats.org/drawingml/2006/wordprocessingDrawing" xmlns:w10="urn:schemas-microsoft-com:office:word" xmlns:w="http://schemas.openxmlformats.org/wordprocessingml/2006/main" xmlns:w14="http://schemas.microsoft.com/office/word/2010/wordml" xmlns:w15="http://schemas.microsoft.com/office/word/2012/wordml" xmlns:w16se="http://schemas.microsoft.com/office/word/2015/wordml/symex" xmlns:wpg="http://schemas.microsoft.com/office/word/2010/wordprocessingGroup" xmlns:wpi="http://schemas.microsoft.com/office/word/2010/wordprocessingInk" xmlns:wne="http://schemas.microsoft.com/office/word/2006/wordml" xmlns:wps="http://schemas.microsoft.com/office/word/2010/wordprocessingShape" mc:Ignorable="w14 w15 w16se wp14">
   <w:body>
     <w:p>
       <w:r>
         <w:rPr>
           <w:noProof/>
-          <w:lang w:val="es-PE" w:eastAsia="es-PE"/>
+          <w:lang w:val="es-MX" w:eastAsia="es-MX"/>
         </w:rPr>
         <mc:AlternateContent>
           <mc:Choice Requires="wps">
@@ -99,7 +99,7 @@
               </wp:anchor>
             </w:drawing>
           </mc:Choice>
-          <mc:Fallback xmlns:w16se="http://schemas.microsoft.com/office/word/2015/wordml/symex" xmlns:cx1="http://schemas.microsoft.com/office/drawing/2015/9/8/chartex" xmlns:cx="http://schemas.microsoft.com/office/drawing/2014/chartex">
+          <mc:Fallback>
             <w:pict>
               <v:rect id="Rectángulo 4" o:spid="_x0000_s1026" style="position:absolute;margin-left:13.8pt;margin-top:-54.9pt;width:47.45pt;height:810.25pt;z-index:251664384;visibility:visible;mso-wrap-style:square;mso-width-percent:0;mso-height-percent:0;mso-wrap-distance-left:9pt;mso-wrap-distance-top:0;mso-wrap-distance-right:9pt;mso-wrap-distance-bottom:0;mso-position-horizontal:absolute;mso-position-horizontal-relative:left-margin-area;mso-position-vertical:absolute;mso-position-vertical-relative:text;mso-width-percent:0;mso-height-percent:0;mso-width-relative:margin;mso-height-relative:margin;v-text-anchor:middle" o:gfxdata="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" fillcolor="#3c8890 [2405]" strokecolor="#3c8890 [2405]" strokeweight="2pt">
                 <v:textbox>
@@ -130,7 +130,7 @@
           <w:noProof/>
           <w:sz w:val="20"/>
           <w:szCs w:val="20"/>
-          <w:lang w:val="es-PE" w:eastAsia="es-PE"/>
+          <w:lang w:val="es-MX" w:eastAsia="es-MX"/>
         </w:rPr>
         <w:drawing>
           <wp:anchor distT="0" distB="0" distL="114300" distR="114300" simplePos="0" relativeHeight="251659264" behindDoc="0" locked="0" layoutInCell="1" allowOverlap="1" wp14:anchorId="6CBD2DF2" wp14:editId="309890C1">
@@ -206,7 +206,7 @@
           <w:noProof/>
           <w:sz w:val="20"/>
           <w:szCs w:val="20"/>
-          <w:lang w:val="es-PE" w:eastAsia="es-PE"/>
+          <w:lang w:val="es-MX" w:eastAsia="es-MX"/>
         </w:rPr>
         <w:drawing>
           <wp:anchor distT="0" distB="0" distL="114300" distR="114300" simplePos="0" relativeHeight="251661312" behindDoc="0" locked="0" layoutInCell="1" allowOverlap="1" wp14:anchorId="3A7D341C" wp14:editId="7044D75B">
@@ -315,7 +315,7 @@
       <w:r>
         <w:rPr>
           <w:noProof/>
-          <w:lang w:val="es-PE" w:eastAsia="es-PE"/>
+          <w:lang w:val="es-MX" w:eastAsia="es-MX"/>
         </w:rPr>
         <mc:AlternateContent>
           <mc:Choice Requires="wps">
@@ -622,7 +622,7 @@
               </wp:anchor>
             </w:drawing>
           </mc:Choice>
-          <mc:Fallback xmlns:w16se="http://schemas.microsoft.com/office/word/2015/wordml/symex" xmlns:cx1="http://schemas.microsoft.com/office/drawing/2015/9/8/chartex" xmlns:cx="http://schemas.microsoft.com/office/drawing/2014/chartex">
+          <mc:Fallback>
             <w:pict>
               <v:shapetype w14:anchorId="3C6E019F" id="_x0000_t202" coordsize="21600,21600" o:spt="202" path="m,l,21600r21600,l21600,xe">
                 <v:stroke joinstyle="miter"/>
@@ -1081,7 +1081,7 @@
         <w:rPr>
           <w:noProof/>
           <w:color w:val="0070C0"/>
-          <w:lang w:val="es-PE" w:eastAsia="es-PE"/>
+          <w:lang w:val="es-MX" w:eastAsia="es-MX"/>
         </w:rPr>
         <w:drawing>
           <wp:anchor distT="0" distB="0" distL="114300" distR="114300" simplePos="0" relativeHeight="251665408" behindDoc="1" locked="0" layoutInCell="1" allowOverlap="1">
@@ -1172,7 +1172,7 @@
       <w:sdtContent>
         <w:p>
           <w:pPr>
-            <w:pStyle w:val="TtulodeTDC"/>
+            <w:pStyle w:val="TtuloTDC"/>
             <w:rPr>
               <w:color w:val="3C8890" w:themeColor="accent2" w:themeShade="BF"/>
               <w:lang w:val="pt-BR"/>
@@ -3963,7 +3963,19 @@
           <w:szCs w:val="24"/>
           <w:shd w:val="clear" w:color="auto" w:fill="FFFFFF"/>
         </w:rPr>
-        <w:t>: 30/11/2018</w:t>
+        <w:t>: 21</w:t>
+      </w:r>
+      <w:bookmarkStart w:id="11" w:name="_GoBack"/>
+      <w:bookmarkEnd w:id="11"/>
+      <w:r>
+        <w:rPr>
+          <w:rFonts w:ascii="Arial" w:hAnsi="Arial" w:cs="Arial"/>
+          <w:color w:val="000000"/>
+          <w:sz w:val="24"/>
+          <w:szCs w:val="24"/>
+          <w:shd w:val="clear" w:color="auto" w:fill="FFFFFF"/>
+        </w:rPr>
+        <w:t>/11/2018</w:t>
       </w:r>
     </w:p>
     <w:p>
@@ -3990,10 +4002,10 @@
         <w:tblLook w:val="04A0" w:firstRow="1" w:lastRow="0" w:firstColumn="1" w:lastColumn="0" w:noHBand="0" w:noVBand="1"/>
       </w:tblPr>
       <w:tblGrid>
-        <w:gridCol w:w="2630"/>
-        <w:gridCol w:w="2963"/>
-        <w:gridCol w:w="3405"/>
-        <w:gridCol w:w="1050"/>
+        <w:gridCol w:w="2531"/>
+        <w:gridCol w:w="2830"/>
+        <w:gridCol w:w="3247"/>
+        <w:gridCol w:w="1440"/>
       </w:tblGrid>
       <w:tr>
         <w:trPr>
@@ -5242,18 +5254,7 @@
                 <w:szCs w:val="20"/>
                 <w:lang w:val="es-PE" w:eastAsia="es-PE"/>
               </w:rPr>
-              <w:t>Del 11 de noviemb</w:t>
-            </w:r>
-            <w:bookmarkStart w:id="11" w:name="_GoBack"/>
-            <w:bookmarkEnd w:id="11"/>
-            <w:r>
-              <w:rPr>
-                <w:rFonts w:ascii="Arial" w:eastAsia="Times New Roman" w:hAnsi="Arial" w:cs="Arial"/>
-                <w:sz w:val="20"/>
-                <w:szCs w:val="20"/>
-                <w:lang w:val="es-PE" w:eastAsia="es-PE"/>
-              </w:rPr>
-              <w:t xml:space="preserve">re al 21 </w:t>
+              <w:t xml:space="preserve">Del 11 de noviembre al 21 </w:t>
             </w:r>
             <w:r>
               <w:rPr>
@@ -5374,6 +5375,15 @@
                 <w:lang w:val="es-PE" w:eastAsia="es-PE"/>
               </w:rPr>
               <w:t>1 semana</w:t>
+            </w:r>
+            <w:r>
+              <w:rPr>
+                <w:rFonts w:ascii="Arial" w:eastAsia="Times New Roman" w:hAnsi="Arial" w:cs="Arial"/>
+                <w:sz w:val="20"/>
+                <w:szCs w:val="20"/>
+                <w:lang w:val="es-PE" w:eastAsia="es-PE"/>
+              </w:rPr>
+              <w:t xml:space="preserve"> y media</w:t>
             </w:r>
           </w:p>
         </w:tc>
@@ -5569,7 +5579,7 @@
                 <w:szCs w:val="20"/>
                 <w:lang w:val="es-PE" w:eastAsia="es-PE"/>
               </w:rPr>
-              <w:t>1 semana</w:t>
+              <w:t>4 días</w:t>
             </w:r>
           </w:p>
         </w:tc>
@@ -5656,27 +5666,18 @@
                 <w:rFonts w:ascii="Arial" w:eastAsia="Times New Roman" w:hAnsi="Arial" w:cs="Arial"/>
                 <w:sz w:val="20"/>
                 <w:szCs w:val="20"/>
-                <w:lang w:val="es-PE" w:eastAsia="es-PE"/>
+                <w:lang w:val="en-US" w:eastAsia="es-PE"/>
               </w:rPr>
             </w:pPr>
-            <w:r>
-              <w:rPr>
-                <w:rFonts w:ascii="Arial" w:eastAsia="Times New Roman" w:hAnsi="Arial" w:cs="Arial"/>
-                <w:sz w:val="20"/>
-                <w:szCs w:val="20"/>
-                <w:lang w:val="es-PE" w:eastAsia="es-PE"/>
-              </w:rPr>
-              <w:t xml:space="preserve">Cliente principal: </w:t>
-            </w:r>
             <w:proofErr w:type="spellStart"/>
             <w:r>
               <w:rPr>
                 <w:rFonts w:ascii="Arial" w:eastAsia="Times New Roman" w:hAnsi="Arial" w:cs="Arial"/>
                 <w:sz w:val="20"/>
                 <w:szCs w:val="20"/>
-                <w:lang w:val="es-PE" w:eastAsia="es-PE"/>
-              </w:rPr>
-              <w:t>Lenis</w:t>
+                <w:lang w:val="en-US" w:eastAsia="es-PE"/>
+              </w:rPr>
+              <w:t>Cliente</w:t>
             </w:r>
             <w:proofErr w:type="spellEnd"/>
             <w:r>
@@ -5684,29 +5685,9 @@
                 <w:rFonts w:ascii="Arial" w:eastAsia="Times New Roman" w:hAnsi="Arial" w:cs="Arial"/>
                 <w:sz w:val="20"/>
                 <w:szCs w:val="20"/>
-                <w:lang w:val="es-PE" w:eastAsia="es-PE"/>
-              </w:rPr>
-              <w:t xml:space="preserve"> </w:t>
-            </w:r>
-            <w:proofErr w:type="spellStart"/>
-            <w:r>
-              <w:rPr>
-                <w:rFonts w:ascii="Arial" w:eastAsia="Times New Roman" w:hAnsi="Arial" w:cs="Arial"/>
-                <w:sz w:val="20"/>
-                <w:szCs w:val="20"/>
-                <w:lang w:val="es-PE" w:eastAsia="es-PE"/>
-              </w:rPr>
-              <w:t>Rossi</w:t>
-            </w:r>
-            <w:proofErr w:type="spellEnd"/>
-            <w:r>
-              <w:rPr>
-                <w:rFonts w:ascii="Arial" w:eastAsia="Times New Roman" w:hAnsi="Arial" w:cs="Arial"/>
-                <w:sz w:val="20"/>
-                <w:szCs w:val="20"/>
-                <w:lang w:val="es-PE" w:eastAsia="es-PE"/>
-              </w:rPr>
-              <w:t xml:space="preserve"> Wong Portillo</w:t>
+                <w:lang w:val="en-US" w:eastAsia="es-PE"/>
+              </w:rPr>
+              <w:t xml:space="preserve"> principal: Lenis Rossi Wong Portillo</w:t>
             </w:r>
           </w:p>
         </w:tc>
@@ -5825,7 +5806,7 @@
 </file>
 
 <file path=word/endnotes.xml><?xml version="1.0" encoding="utf-8"?>
-<w:endnotes xmlns:wpc="http://schemas.microsoft.com/office/word/2010/wordprocessingCanvas" xmlns:mc="http://schemas.openxmlformats.org/markup-compatibility/2006" xmlns:o="urn:schemas-microsoft-com:office:office" xmlns:r="http://schemas.openxmlformats.org/officeDocument/2006/relationships" xmlns:m="http://schemas.openxmlformats.org/officeDocument/2006/math" xmlns:v="urn:schemas-microsoft-com:vml" xmlns:wp14="http://schemas.microsoft.com/office/word/2010/wordprocessingDrawing" xmlns:wp="http://schemas.openxmlformats.org/drawingml/2006/wordprocessingDrawing" xmlns:w10="urn:schemas-microsoft-com:office:word" xmlns:w="http://schemas.openxmlformats.org/wordprocessingml/2006/main" xmlns:w14="http://schemas.microsoft.com/office/word/2010/wordml" xmlns:w15="http://schemas.microsoft.com/office/word/2012/wordml" xmlns:wpg="http://schemas.microsoft.com/office/word/2010/wordprocessingGroup" xmlns:wpi="http://schemas.microsoft.com/office/word/2010/wordprocessingInk" xmlns:wne="http://schemas.microsoft.com/office/word/2006/wordml" xmlns:wps="http://schemas.microsoft.com/office/word/2010/wordprocessingShape" mc:Ignorable="w14 w15 wp14">
+<w:endnotes xmlns:wpc="http://schemas.microsoft.com/office/word/2010/wordprocessingCanvas" xmlns:cx="http://schemas.microsoft.com/office/drawing/2014/chartex" xmlns:cx1="http://schemas.microsoft.com/office/drawing/2015/9/8/chartex" xmlns:mc="http://schemas.openxmlformats.org/markup-compatibility/2006" xmlns:o="urn:schemas-microsoft-com:office:office" xmlns:r="http://schemas.openxmlformats.org/officeDocument/2006/relationships" xmlns:m="http://schemas.openxmlformats.org/officeDocument/2006/math" xmlns:v="urn:schemas-microsoft-com:vml" xmlns:wp14="http://schemas.microsoft.com/office/word/2010/wordprocessingDrawing" xmlns:wp="http://schemas.openxmlformats.org/drawingml/2006/wordprocessingDrawing" xmlns:w10="urn:schemas-microsoft-com:office:word" xmlns:w="http://schemas.openxmlformats.org/wordprocessingml/2006/main" xmlns:w14="http://schemas.microsoft.com/office/word/2010/wordml" xmlns:w15="http://schemas.microsoft.com/office/word/2012/wordml" xmlns:w16se="http://schemas.microsoft.com/office/word/2015/wordml/symex" xmlns:wpg="http://schemas.microsoft.com/office/word/2010/wordprocessingGroup" xmlns:wpi="http://schemas.microsoft.com/office/word/2010/wordprocessingInk" xmlns:wne="http://schemas.microsoft.com/office/word/2006/wordml" xmlns:wps="http://schemas.microsoft.com/office/word/2010/wordprocessingShape" mc:Ignorable="w14 w15 w16se wp14">
   <w:endnote w:type="separator" w:id="-1">
     <w:p>
       <w:pPr>
@@ -5850,7 +5831,7 @@
 </file>
 
 <file path=word/footer1.xml><?xml version="1.0" encoding="utf-8"?>
-<w:ftr xmlns:wpc="http://schemas.microsoft.com/office/word/2010/wordprocessingCanvas" xmlns:mc="http://schemas.openxmlformats.org/markup-compatibility/2006" xmlns:o="urn:schemas-microsoft-com:office:office" xmlns:r="http://schemas.openxmlformats.org/officeDocument/2006/relationships" xmlns:m="http://schemas.openxmlformats.org/officeDocument/2006/math" xmlns:v="urn:schemas-microsoft-com:vml" xmlns:wp14="http://schemas.microsoft.com/office/word/2010/wordprocessingDrawing" xmlns:wp="http://schemas.openxmlformats.org/drawingml/2006/wordprocessingDrawing" xmlns:w10="urn:schemas-microsoft-com:office:word" xmlns:w="http://schemas.openxmlformats.org/wordprocessingml/2006/main" xmlns:w14="http://schemas.microsoft.com/office/word/2010/wordml" xmlns:w15="http://schemas.microsoft.com/office/word/2012/wordml" xmlns:wpg="http://schemas.microsoft.com/office/word/2010/wordprocessingGroup" xmlns:wpi="http://schemas.microsoft.com/office/word/2010/wordprocessingInk" xmlns:wne="http://schemas.microsoft.com/office/word/2006/wordml" xmlns:wps="http://schemas.microsoft.com/office/word/2010/wordprocessingShape" mc:Ignorable="w14 w15 wp14">
+<w:ftr xmlns:wpc="http://schemas.microsoft.com/office/word/2010/wordprocessingCanvas" xmlns:cx="http://schemas.microsoft.com/office/drawing/2014/chartex" xmlns:cx1="http://schemas.microsoft.com/office/drawing/2015/9/8/chartex" xmlns:mc="http://schemas.openxmlformats.org/markup-compatibility/2006" xmlns:o="urn:schemas-microsoft-com:office:office" xmlns:r="http://schemas.openxmlformats.org/officeDocument/2006/relationships" xmlns:m="http://schemas.openxmlformats.org/officeDocument/2006/math" xmlns:v="urn:schemas-microsoft-com:vml" xmlns:wp14="http://schemas.microsoft.com/office/word/2010/wordprocessingDrawing" xmlns:wp="http://schemas.openxmlformats.org/drawingml/2006/wordprocessingDrawing" xmlns:w10="urn:schemas-microsoft-com:office:word" xmlns:w="http://schemas.openxmlformats.org/wordprocessingml/2006/main" xmlns:w14="http://schemas.microsoft.com/office/word/2010/wordml" xmlns:w15="http://schemas.microsoft.com/office/word/2012/wordml" xmlns:w16se="http://schemas.microsoft.com/office/word/2015/wordml/symex" xmlns:wpg="http://schemas.microsoft.com/office/word/2010/wordprocessingGroup" xmlns:wpi="http://schemas.microsoft.com/office/word/2010/wordprocessingInk" xmlns:wne="http://schemas.microsoft.com/office/word/2006/wordml" xmlns:wps="http://schemas.microsoft.com/office/word/2010/wordprocessingShape" mc:Ignorable="w14 w15 w16se wp14">
   <w:tbl>
     <w:tblPr>
       <w:tblW w:w="5000" w:type="pct"/>
@@ -5976,7 +5957,7 @@
 </file>
 
 <file path=word/footer2.xml><?xml version="1.0" encoding="utf-8"?>
-<w:ftr xmlns:wpc="http://schemas.microsoft.com/office/word/2010/wordprocessingCanvas" xmlns:mc="http://schemas.openxmlformats.org/markup-compatibility/2006" xmlns:o="urn:schemas-microsoft-com:office:office" xmlns:r="http://schemas.openxmlformats.org/officeDocument/2006/relationships" xmlns:m="http://schemas.openxmlformats.org/officeDocument/2006/math" xmlns:v="urn:schemas-microsoft-com:vml" xmlns:wp14="http://schemas.microsoft.com/office/word/2010/wordprocessingDrawing" xmlns:wp="http://schemas.openxmlformats.org/drawingml/2006/wordprocessingDrawing" xmlns:w10="urn:schemas-microsoft-com:office:word" xmlns:w="http://schemas.openxmlformats.org/wordprocessingml/2006/main" xmlns:w14="http://schemas.microsoft.com/office/word/2010/wordml" xmlns:w15="http://schemas.microsoft.com/office/word/2012/wordml" xmlns:wpg="http://schemas.microsoft.com/office/word/2010/wordprocessingGroup" xmlns:wpi="http://schemas.microsoft.com/office/word/2010/wordprocessingInk" xmlns:wne="http://schemas.microsoft.com/office/word/2006/wordml" xmlns:wps="http://schemas.microsoft.com/office/word/2010/wordprocessingShape" mc:Ignorable="w14 w15 wp14">
+<w:ftr xmlns:wpc="http://schemas.microsoft.com/office/word/2010/wordprocessingCanvas" xmlns:cx="http://schemas.microsoft.com/office/drawing/2014/chartex" xmlns:cx1="http://schemas.microsoft.com/office/drawing/2015/9/8/chartex" xmlns:mc="http://schemas.openxmlformats.org/markup-compatibility/2006" xmlns:o="urn:schemas-microsoft-com:office:office" xmlns:r="http://schemas.openxmlformats.org/officeDocument/2006/relationships" xmlns:m="http://schemas.openxmlformats.org/officeDocument/2006/math" xmlns:v="urn:schemas-microsoft-com:vml" xmlns:wp14="http://schemas.microsoft.com/office/word/2010/wordprocessingDrawing" xmlns:wp="http://schemas.openxmlformats.org/drawingml/2006/wordprocessingDrawing" xmlns:w10="urn:schemas-microsoft-com:office:word" xmlns:w="http://schemas.openxmlformats.org/wordprocessingml/2006/main" xmlns:w14="http://schemas.microsoft.com/office/word/2010/wordml" xmlns:w15="http://schemas.microsoft.com/office/word/2012/wordml" xmlns:w16se="http://schemas.microsoft.com/office/word/2015/wordml/symex" xmlns:wpg="http://schemas.microsoft.com/office/word/2010/wordprocessingGroup" xmlns:wpi="http://schemas.microsoft.com/office/word/2010/wordprocessingInk" xmlns:wne="http://schemas.microsoft.com/office/word/2006/wordml" xmlns:wps="http://schemas.microsoft.com/office/word/2010/wordprocessingShape" mc:Ignorable="w14 w15 w16se wp14">
   <w:p>
     <w:pPr>
       <w:pStyle w:val="Piedepgina"/>
@@ -5984,7 +5965,7 @@
     <w:r>
       <w:rPr>
         <w:noProof/>
-        <w:lang w:val="es-PE" w:eastAsia="es-PE"/>
+        <w:lang w:val="es-MX" w:eastAsia="es-MX"/>
       </w:rPr>
       <w:drawing>
         <wp:anchor distT="0" distB="0" distL="114300" distR="114300" simplePos="0" relativeHeight="251658752" behindDoc="1" locked="0" layoutInCell="1" allowOverlap="1" wp14:anchorId="36D06F5D" wp14:editId="754D1667">
@@ -6051,7 +6032,7 @@
 </file>
 
 <file path=word/footnotes.xml><?xml version="1.0" encoding="utf-8"?>
-<w:footnotes xmlns:wpc="http://schemas.microsoft.com/office/word/2010/wordprocessingCanvas" xmlns:mc="http://schemas.openxmlformats.org/markup-compatibility/2006" xmlns:o="urn:schemas-microsoft-com:office:office" xmlns:r="http://schemas.openxmlformats.org/officeDocument/2006/relationships" xmlns:m="http://schemas.openxmlformats.org/officeDocument/2006/math" xmlns:v="urn:schemas-microsoft-com:vml" xmlns:wp14="http://schemas.microsoft.com/office/word/2010/wordprocessingDrawing" xmlns:wp="http://schemas.openxmlformats.org/drawingml/2006/wordprocessingDrawing" xmlns:w10="urn:schemas-microsoft-com:office:word" xmlns:w="http://schemas.openxmlformats.org/wordprocessingml/2006/main" xmlns:w14="http://schemas.microsoft.com/office/word/2010/wordml" xmlns:w15="http://schemas.microsoft.com/office/word/2012/wordml" xmlns:wpg="http://schemas.microsoft.com/office/word/2010/wordprocessingGroup" xmlns:wpi="http://schemas.microsoft.com/office/word/2010/wordprocessingInk" xmlns:wne="http://schemas.microsoft.com/office/word/2006/wordml" xmlns:wps="http://schemas.microsoft.com/office/word/2010/wordprocessingShape" mc:Ignorable="w14 w15 wp14">
+<w:footnotes xmlns:wpc="http://schemas.microsoft.com/office/word/2010/wordprocessingCanvas" xmlns:cx="http://schemas.microsoft.com/office/drawing/2014/chartex" xmlns:cx1="http://schemas.microsoft.com/office/drawing/2015/9/8/chartex" xmlns:mc="http://schemas.openxmlformats.org/markup-compatibility/2006" xmlns:o="urn:schemas-microsoft-com:office:office" xmlns:r="http://schemas.openxmlformats.org/officeDocument/2006/relationships" xmlns:m="http://schemas.openxmlformats.org/officeDocument/2006/math" xmlns:v="urn:schemas-microsoft-com:vml" xmlns:wp14="http://schemas.microsoft.com/office/word/2010/wordprocessingDrawing" xmlns:wp="http://schemas.openxmlformats.org/drawingml/2006/wordprocessingDrawing" xmlns:w10="urn:schemas-microsoft-com:office:word" xmlns:w="http://schemas.openxmlformats.org/wordprocessingml/2006/main" xmlns:w14="http://schemas.microsoft.com/office/word/2010/wordml" xmlns:w15="http://schemas.microsoft.com/office/word/2012/wordml" xmlns:w16se="http://schemas.microsoft.com/office/word/2015/wordml/symex" xmlns:wpg="http://schemas.microsoft.com/office/word/2010/wordprocessingGroup" xmlns:wpi="http://schemas.microsoft.com/office/word/2010/wordprocessingInk" xmlns:wne="http://schemas.microsoft.com/office/word/2006/wordml" xmlns:wps="http://schemas.microsoft.com/office/word/2010/wordprocessingShape" mc:Ignorable="w14 w15 w16se wp14">
   <w:footnote w:type="separator" w:id="-1">
     <w:p>
       <w:pPr>
@@ -6076,7 +6057,7 @@
 </file>
 
 <file path=word/header1.xml><?xml version="1.0" encoding="utf-8"?>
-<w:hdr xmlns:wpc="http://schemas.microsoft.com/office/word/2010/wordprocessingCanvas" xmlns:mc="http://schemas.openxmlformats.org/markup-compatibility/2006" xmlns:o="urn:schemas-microsoft-com:office:office" xmlns:r="http://schemas.openxmlformats.org/officeDocument/2006/relationships" xmlns:m="http://schemas.openxmlformats.org/officeDocument/2006/math" xmlns:v="urn:schemas-microsoft-com:vml" xmlns:wp14="http://schemas.microsoft.com/office/word/2010/wordprocessingDrawing" xmlns:wp="http://schemas.openxmlformats.org/drawingml/2006/wordprocessingDrawing" xmlns:w10="urn:schemas-microsoft-com:office:word" xmlns:w="http://schemas.openxmlformats.org/wordprocessingml/2006/main" xmlns:w14="http://schemas.microsoft.com/office/word/2010/wordml" xmlns:w15="http://schemas.microsoft.com/office/word/2012/wordml" xmlns:wpg="http://schemas.microsoft.com/office/word/2010/wordprocessingGroup" xmlns:wpi="http://schemas.microsoft.com/office/word/2010/wordprocessingInk" xmlns:wne="http://schemas.microsoft.com/office/word/2006/wordml" xmlns:wps="http://schemas.microsoft.com/office/word/2010/wordprocessingShape" mc:Ignorable="w14 w15 wp14">
+<w:hdr xmlns:wpc="http://schemas.microsoft.com/office/word/2010/wordprocessingCanvas" xmlns:cx="http://schemas.microsoft.com/office/drawing/2014/chartex" xmlns:cx1="http://schemas.microsoft.com/office/drawing/2015/9/8/chartex" xmlns:mc="http://schemas.openxmlformats.org/markup-compatibility/2006" xmlns:o="urn:schemas-microsoft-com:office:office" xmlns:r="http://schemas.openxmlformats.org/officeDocument/2006/relationships" xmlns:m="http://schemas.openxmlformats.org/officeDocument/2006/math" xmlns:v="urn:schemas-microsoft-com:vml" xmlns:wp14="http://schemas.microsoft.com/office/word/2010/wordprocessingDrawing" xmlns:wp="http://schemas.openxmlformats.org/drawingml/2006/wordprocessingDrawing" xmlns:w10="urn:schemas-microsoft-com:office:word" xmlns:w="http://schemas.openxmlformats.org/wordprocessingml/2006/main" xmlns:w14="http://schemas.microsoft.com/office/word/2010/wordml" xmlns:w15="http://schemas.microsoft.com/office/word/2012/wordml" xmlns:w16se="http://schemas.microsoft.com/office/word/2015/wordml/symex" xmlns:wpg="http://schemas.microsoft.com/office/word/2010/wordprocessingGroup" xmlns:wpi="http://schemas.microsoft.com/office/word/2010/wordprocessingInk" xmlns:wne="http://schemas.microsoft.com/office/word/2006/wordml" xmlns:wps="http://schemas.microsoft.com/office/word/2010/wordprocessingShape" mc:Ignorable="w14 w15 w16se wp14">
   <w:tbl>
     <w:tblPr>
       <w:tblStyle w:val="Tablaconcuadrcula"/>
@@ -6113,7 +6094,7 @@
           <w:r>
             <w:rPr>
               <w:noProof/>
-              <w:lang w:val="es-PE" w:eastAsia="es-PE"/>
+              <w:lang w:val="es-MX" w:eastAsia="es-MX"/>
             </w:rPr>
             <mc:AlternateContent>
               <mc:Choice Requires="wps">
@@ -6186,7 +6167,7 @@
                   </wp:anchor>
                 </w:drawing>
               </mc:Choice>
-              <mc:Fallback xmlns:w16se="http://schemas.microsoft.com/office/word/2015/wordml/symex" xmlns:cx1="http://schemas.microsoft.com/office/drawing/2015/9/8/chartex" xmlns:cx="http://schemas.microsoft.com/office/drawing/2014/chartex">
+              <mc:Fallback>
                 <w:pict>
                   <v:shapetype w14:anchorId="584DC25D" id="_x0000_t7" coordsize="21600,21600" o:spt="7" adj="5400" path="m@0,l,21600@1,21600,21600,xe">
                     <v:stroke joinstyle="miter"/>
@@ -6366,7 +6347,7 @@
 </file>
 
 <file path=word/numbering.xml><?xml version="1.0" encoding="utf-8"?>
-<w:numbering xmlns:wpc="http://schemas.microsoft.com/office/word/2010/wordprocessingCanvas" xmlns:mc="http://schemas.openxmlformats.org/markup-compatibility/2006" xmlns:o="urn:schemas-microsoft-com:office:office" xmlns:r="http://schemas.openxmlformats.org/officeDocument/2006/relationships" xmlns:m="http://schemas.openxmlformats.org/officeDocument/2006/math" xmlns:v="urn:schemas-microsoft-com:vml" xmlns:wp14="http://schemas.microsoft.com/office/word/2010/wordprocessingDrawing" xmlns:wp="http://schemas.openxmlformats.org/drawingml/2006/wordprocessingDrawing" xmlns:w10="urn:schemas-microsoft-com:office:word" xmlns:w="http://schemas.openxmlformats.org/wordprocessingml/2006/main" xmlns:w14="http://schemas.microsoft.com/office/word/2010/wordml" xmlns:w15="http://schemas.microsoft.com/office/word/2012/wordml" xmlns:wpg="http://schemas.microsoft.com/office/word/2010/wordprocessingGroup" xmlns:wpi="http://schemas.microsoft.com/office/word/2010/wordprocessingInk" xmlns:wne="http://schemas.microsoft.com/office/word/2006/wordml" xmlns:wps="http://schemas.microsoft.com/office/word/2010/wordprocessingShape" mc:Ignorable="w14 w15 wp14">
+<w:numbering xmlns:wpc="http://schemas.microsoft.com/office/word/2010/wordprocessingCanvas" xmlns:cx="http://schemas.microsoft.com/office/drawing/2014/chartex" xmlns:cx1="http://schemas.microsoft.com/office/drawing/2015/9/8/chartex" xmlns:mc="http://schemas.openxmlformats.org/markup-compatibility/2006" xmlns:o="urn:schemas-microsoft-com:office:office" xmlns:r="http://schemas.openxmlformats.org/officeDocument/2006/relationships" xmlns:m="http://schemas.openxmlformats.org/officeDocument/2006/math" xmlns:v="urn:schemas-microsoft-com:vml" xmlns:wp14="http://schemas.microsoft.com/office/word/2010/wordprocessingDrawing" xmlns:wp="http://schemas.openxmlformats.org/drawingml/2006/wordprocessingDrawing" xmlns:w10="urn:schemas-microsoft-com:office:word" xmlns:w="http://schemas.openxmlformats.org/wordprocessingml/2006/main" xmlns:w14="http://schemas.microsoft.com/office/word/2010/wordml" xmlns:w15="http://schemas.microsoft.com/office/word/2012/wordml" xmlns:w16se="http://schemas.microsoft.com/office/word/2015/wordml/symex" xmlns:wpg="http://schemas.microsoft.com/office/word/2010/wordprocessingGroup" xmlns:wpi="http://schemas.microsoft.com/office/word/2010/wordprocessingInk" xmlns:wne="http://schemas.microsoft.com/office/word/2006/wordml" xmlns:wps="http://schemas.microsoft.com/office/word/2010/wordprocessingShape" mc:Ignorable="w14 w15 w16se wp14">
   <w:abstractNum w:abstractNumId="0" w15:restartNumberingAfterBreak="0">
     <w:nsid w:val="0BB24D11"/>
     <w:multiLevelType w:val="hybridMultilevel"/>
@@ -7747,7 +7728,7 @@
 </file>
 
 <file path=word/styles.xml><?xml version="1.0" encoding="utf-8"?>
-<w:styles xmlns:mc="http://schemas.openxmlformats.org/markup-compatibility/2006" xmlns:r="http://schemas.openxmlformats.org/officeDocument/2006/relationships" xmlns:w="http://schemas.openxmlformats.org/wordprocessingml/2006/main" xmlns:w14="http://schemas.microsoft.com/office/word/2010/wordml" xmlns:w15="http://schemas.microsoft.com/office/word/2012/wordml" mc:Ignorable="w14 w15">
+<w:styles xmlns:mc="http://schemas.openxmlformats.org/markup-compatibility/2006" xmlns:r="http://schemas.openxmlformats.org/officeDocument/2006/relationships" xmlns:w="http://schemas.openxmlformats.org/wordprocessingml/2006/main" xmlns:w14="http://schemas.microsoft.com/office/word/2010/wordml" xmlns:w15="http://schemas.microsoft.com/office/word/2012/wordml" xmlns:w16se="http://schemas.microsoft.com/office/word/2015/wordml/symex" mc:Ignorable="w14 w15 w16se">
   <w:docDefaults>
     <w:rPrDefault>
       <w:rPr>
@@ -8411,7 +8392,7 @@
       <w:lang w:eastAsia="es-AR"/>
     </w:rPr>
   </w:style>
-  <w:style w:type="paragraph" w:styleId="TtulodeTDC">
+  <w:style w:type="paragraph" w:styleId="TtuloTDC">
     <w:name w:val="TOC Heading"/>
     <w:basedOn w:val="Ttulo1"/>
     <w:next w:val="Normal"/>
@@ -8496,11 +8477,11 @@
       <w:color w:val="808080"/>
     </w:rPr>
   </w:style>
-  <w:style w:type="paragraph" w:styleId="Puesto">
+  <w:style w:type="paragraph" w:styleId="Ttulo">
     <w:name w:val="Title"/>
     <w:basedOn w:val="Normal"/>
     <w:next w:val="Normal"/>
-    <w:link w:val="PuestoCar"/>
+    <w:link w:val="TtuloCar"/>
     <w:uiPriority w:val="10"/>
     <w:qFormat/>
     <w:rsid w:val="006A5F48"/>
@@ -8517,10 +8498,10 @@
       <w:szCs w:val="52"/>
     </w:rPr>
   </w:style>
-  <w:style w:type="character" w:customStyle="1" w:styleId="PuestoCar">
-    <w:name w:val="Puesto Car"/>
+  <w:style w:type="character" w:customStyle="1" w:styleId="TtuloCar">
+    <w:name w:val="Título Car"/>
     <w:basedOn w:val="Fuentedeprrafopredeter"/>
-    <w:link w:val="Puesto"/>
+    <w:link w:val="Ttulo"/>
     <w:uiPriority w:val="10"/>
     <w:rsid w:val="006A5F48"/>
     <w:rPr>
@@ -8991,7 +8972,7 @@
 </file>
 
 <file path=word/glossary/document.xml><?xml version="1.0" encoding="utf-8"?>
-<w:glossaryDocument xmlns:wpc="http://schemas.microsoft.com/office/word/2010/wordprocessingCanvas" xmlns:mc="http://schemas.openxmlformats.org/markup-compatibility/2006" xmlns:o="urn:schemas-microsoft-com:office:office" xmlns:r="http://schemas.openxmlformats.org/officeDocument/2006/relationships" xmlns:m="http://schemas.openxmlformats.org/officeDocument/2006/math" xmlns:v="urn:schemas-microsoft-com:vml" xmlns:wp14="http://schemas.microsoft.com/office/word/2010/wordprocessingDrawing" xmlns:wp="http://schemas.openxmlformats.org/drawingml/2006/wordprocessingDrawing" xmlns:w10="urn:schemas-microsoft-com:office:word" xmlns:w="http://schemas.openxmlformats.org/wordprocessingml/2006/main" xmlns:w14="http://schemas.microsoft.com/office/word/2010/wordml" xmlns:w15="http://schemas.microsoft.com/office/word/2012/wordml" xmlns:wpg="http://schemas.microsoft.com/office/word/2010/wordprocessingGroup" xmlns:wpi="http://schemas.microsoft.com/office/word/2010/wordprocessingInk" xmlns:wne="http://schemas.microsoft.com/office/word/2006/wordml" xmlns:wps="http://schemas.microsoft.com/office/word/2010/wordprocessingShape" mc:Ignorable="w14 w15 wp14">
+<w:glossaryDocument xmlns:wpc="http://schemas.microsoft.com/office/word/2010/wordprocessingCanvas" xmlns:cx="http://schemas.microsoft.com/office/drawing/2014/chartex" xmlns:cx1="http://schemas.microsoft.com/office/drawing/2015/9/8/chartex" xmlns:mc="http://schemas.openxmlformats.org/markup-compatibility/2006" xmlns:o="urn:schemas-microsoft-com:office:office" xmlns:r="http://schemas.openxmlformats.org/officeDocument/2006/relationships" xmlns:m="http://schemas.openxmlformats.org/officeDocument/2006/math" xmlns:v="urn:schemas-microsoft-com:vml" xmlns:wp14="http://schemas.microsoft.com/office/word/2010/wordprocessingDrawing" xmlns:wp="http://schemas.openxmlformats.org/drawingml/2006/wordprocessingDrawing" xmlns:w10="urn:schemas-microsoft-com:office:word" xmlns:w="http://schemas.openxmlformats.org/wordprocessingml/2006/main" xmlns:w14="http://schemas.microsoft.com/office/word/2010/wordml" xmlns:w15="http://schemas.microsoft.com/office/word/2012/wordml" xmlns:w16se="http://schemas.microsoft.com/office/word/2015/wordml/symex" xmlns:wpg="http://schemas.microsoft.com/office/word/2010/wordprocessingGroup" xmlns:wpi="http://schemas.microsoft.com/office/word/2010/wordprocessingInk" xmlns:wne="http://schemas.microsoft.com/office/word/2006/wordml" xmlns:wps="http://schemas.microsoft.com/office/word/2010/wordprocessingShape" mc:Ignorable="w14 w15 w16se wp14">
   <w:docParts>
     <w:docPart>
       <w:docPartPr>
@@ -9029,7 +9010,7 @@
 </file>
 
 <file path=word/glossary/fontTable.xml><?xml version="1.0" encoding="utf-8"?>
-<w:fonts xmlns:mc="http://schemas.openxmlformats.org/markup-compatibility/2006" xmlns:r="http://schemas.openxmlformats.org/officeDocument/2006/relationships" xmlns:w="http://schemas.openxmlformats.org/wordprocessingml/2006/main" xmlns:w14="http://schemas.microsoft.com/office/word/2010/wordml" xmlns:w15="http://schemas.microsoft.com/office/word/2012/wordml" mc:Ignorable="w14 w15">
+<w:fonts xmlns:mc="http://schemas.openxmlformats.org/markup-compatibility/2006" xmlns:r="http://schemas.openxmlformats.org/officeDocument/2006/relationships" xmlns:w="http://schemas.openxmlformats.org/wordprocessingml/2006/main" xmlns:w14="http://schemas.microsoft.com/office/word/2010/wordml" xmlns:w15="http://schemas.microsoft.com/office/word/2012/wordml" xmlns:w16se="http://schemas.microsoft.com/office/word/2015/wordml/symex" mc:Ignorable="w14 w15 w16se">
   <w:font w:name="Symbol">
     <w:panose1 w:val="05050102010706020507"/>
     <w:charset w:val="02"/>
@@ -9125,7 +9106,7 @@
 </file>
 
 <file path=word/glossary/settings.xml><?xml version="1.0" encoding="utf-8"?>
-<w:settings xmlns:mc="http://schemas.openxmlformats.org/markup-compatibility/2006" xmlns:o="urn:schemas-microsoft-com:office:office" xmlns:r="http://schemas.openxmlformats.org/officeDocument/2006/relationships" xmlns:m="http://schemas.openxmlformats.org/officeDocument/2006/math" xmlns:v="urn:schemas-microsoft-com:vml" xmlns:w10="urn:schemas-microsoft-com:office:word" xmlns:w="http://schemas.openxmlformats.org/wordprocessingml/2006/main" xmlns:w14="http://schemas.microsoft.com/office/word/2010/wordml" xmlns:w15="http://schemas.microsoft.com/office/word/2012/wordml" xmlns:sl="http://schemas.openxmlformats.org/schemaLibrary/2006/main" mc:Ignorable="w14 w15">
+<w:settings xmlns:mc="http://schemas.openxmlformats.org/markup-compatibility/2006" xmlns:o="urn:schemas-microsoft-com:office:office" xmlns:r="http://schemas.openxmlformats.org/officeDocument/2006/relationships" xmlns:m="http://schemas.openxmlformats.org/officeDocument/2006/math" xmlns:v="urn:schemas-microsoft-com:vml" xmlns:w10="urn:schemas-microsoft-com:office:word" xmlns:w="http://schemas.openxmlformats.org/wordprocessingml/2006/main" xmlns:w14="http://schemas.microsoft.com/office/word/2010/wordml" xmlns:w15="http://schemas.microsoft.com/office/word/2012/wordml" xmlns:w16se="http://schemas.microsoft.com/office/word/2015/wordml/symex" xmlns:sl="http://schemas.openxmlformats.org/schemaLibrary/2006/main" mc:Ignorable="w14 w15 w16se">
   <w:view w:val="normal"/>
   <w:defaultTabStop w:val="708"/>
   <w:hyphenationZone w:val="425"/>
@@ -9150,6 +9131,7 @@
     <w:rsid w:val="00477121"/>
     <w:rsid w:val="00551A68"/>
     <w:rsid w:val="00881629"/>
+    <w:rsid w:val="00940F8C"/>
     <w:rsid w:val="00D6388B"/>
   </w:rsids>
   <m:mathPr>
@@ -9168,13 +9150,13 @@
   <w:themeFontLang w:val="es-PE"/>
   <w:clrSchemeMapping w:bg1="light1" w:t1="dark1" w:bg2="light2" w:t2="dark2" w:accent1="accent1" w:accent2="accent2" w:accent3="accent3" w:accent4="accent4" w:accent5="accent5" w:accent6="accent6" w:hyperlink="hyperlink" w:followedHyperlink="followedHyperlink"/>
   <w:decimalSymbol w:val="."/>
-  <w:listSeparator w:val=";"/>
+  <w:listSeparator w:val=","/>
   <w15:chartTrackingRefBased/>
 </w:settings>
 </file>
 
 <file path=word/glossary/styles.xml><?xml version="1.0" encoding="utf-8"?>
-<w:styles xmlns:mc="http://schemas.openxmlformats.org/markup-compatibility/2006" xmlns:r="http://schemas.openxmlformats.org/officeDocument/2006/relationships" xmlns:w="http://schemas.openxmlformats.org/wordprocessingml/2006/main" xmlns:w14="http://schemas.microsoft.com/office/word/2010/wordml" xmlns:w15="http://schemas.microsoft.com/office/word/2012/wordml" mc:Ignorable="w14 w15">
+<w:styles xmlns:mc="http://schemas.openxmlformats.org/markup-compatibility/2006" xmlns:r="http://schemas.openxmlformats.org/officeDocument/2006/relationships" xmlns:w="http://schemas.openxmlformats.org/wordprocessingml/2006/main" xmlns:w14="http://schemas.microsoft.com/office/word/2010/wordml" xmlns:w15="http://schemas.microsoft.com/office/word/2012/wordml" xmlns:w16se="http://schemas.microsoft.com/office/word/2015/wordml/symex" mc:Ignorable="w14 w15 w16se">
   <w:docDefaults>
     <w:rPrDefault>
       <w:rPr>
@@ -9614,7 +9596,7 @@
 </file>
 
 <file path=word/glossary/webSettings.xml><?xml version="1.0" encoding="utf-8"?>
-<w:webSettings xmlns:mc="http://schemas.openxmlformats.org/markup-compatibility/2006" xmlns:r="http://schemas.openxmlformats.org/officeDocument/2006/relationships" xmlns:w="http://schemas.openxmlformats.org/wordprocessingml/2006/main" xmlns:w14="http://schemas.microsoft.com/office/word/2010/wordml" xmlns:w15="http://schemas.microsoft.com/office/word/2012/wordml" mc:Ignorable="w14 w15">
+<w:webSettings xmlns:mc="http://schemas.openxmlformats.org/markup-compatibility/2006" xmlns:r="http://schemas.openxmlformats.org/officeDocument/2006/relationships" xmlns:w="http://schemas.openxmlformats.org/wordprocessingml/2006/main" xmlns:w14="http://schemas.microsoft.com/office/word/2010/wordml" xmlns:w15="http://schemas.microsoft.com/office/word/2012/wordml" xmlns:w16se="http://schemas.microsoft.com/office/word/2015/wordml/symex" mc:Ignorable="w14 w15 w16se">
   <w:optimizeForBrowser/>
   <w:allowPNG/>
 </w:webSettings>
@@ -9927,7 +9909,7 @@
 </file>
 
 <file path=customXml/itemProps2.xml><?xml version="1.0" encoding="utf-8"?>
-<ds:datastoreItem xmlns:ds="http://schemas.openxmlformats.org/officeDocument/2006/customXml" ds:itemID="{0477B2F4-9463-4459-90B5-15CC15F5207A}">
+<ds:datastoreItem xmlns:ds="http://schemas.openxmlformats.org/officeDocument/2006/customXml" ds:itemID="{4B412A0C-78B3-4C59-A5DC-E157AE21A29C}">
   <ds:schemaRefs>
     <ds:schemaRef ds:uri="http://schemas.openxmlformats.org/officeDocument/2006/bibliography"/>
   </ds:schemaRefs>

</xml_diff>